<commit_message>
fix rook ceph secret error
</commit_message>
<xml_diff>
--- a/随堂笔记/chap05 进阶实战/5.10 Rook Ceph.docx
+++ b/随堂笔记/chap05 进阶实战/5.10 Rook Ceph.docx
@@ -1,6 +1,6 @@
 
 <file path=word/document.xml><?xml version="1.0" encoding="utf-8"?>
-<w:document xmlns:wpc="http://schemas.microsoft.com/office/word/2010/wordprocessingCanvas" xmlns:cx="http://schemas.microsoft.com/office/drawing/2014/chartex" xmlns:cx1="http://schemas.microsoft.com/office/drawing/2015/9/8/chartex" xmlns:cx2="http://schemas.microsoft.com/office/drawing/2015/10/21/chartex" xmlns:cx3="http://schemas.microsoft.com/office/drawing/2016/5/9/chartex" xmlns:cx4="http://schemas.microsoft.com/office/drawing/2016/5/10/chartex" xmlns:cx5="http://schemas.microsoft.com/office/drawing/2016/5/11/chartex" xmlns:cx6="http://schemas.microsoft.com/office/drawing/2016/5/12/chartex" xmlns:cx7="http://schemas.microsoft.com/office/drawing/2016/5/13/chartex" xmlns:cx8="http://schemas.microsoft.com/office/drawing/2016/5/14/chartex" xmlns:mc="http://schemas.openxmlformats.org/markup-compatibility/2006" xmlns:aink="http://schemas.microsoft.com/office/drawing/2016/ink" xmlns:am3d="http://schemas.microsoft.com/office/drawing/2017/model3d" xmlns:o="urn:schemas-microsoft-com:office:office" xmlns:r="http://schemas.openxmlformats.org/officeDocument/2006/relationships" xmlns:m="http://schemas.openxmlformats.org/officeDocument/2006/math" xmlns:v="urn:schemas-microsoft-com:vml" xmlns:wp14="http://schemas.microsoft.com/office/word/2010/wordprocessingDrawing" xmlns:wp="http://schemas.openxmlformats.org/drawingml/2006/wordprocessingDrawing" xmlns:w10="urn:schemas-microsoft-com:office:word" xmlns:w="http://schemas.openxmlformats.org/wordprocessingml/2006/main" xmlns:w14="http://schemas.microsoft.com/office/word/2010/wordml" xmlns:w15="http://schemas.microsoft.com/office/word/2012/wordml" xmlns:w16cid="http://schemas.microsoft.com/office/word/2016/wordml/cid" xmlns:w16se="http://schemas.microsoft.com/office/word/2015/wordml/symex" xmlns:wpg="http://schemas.microsoft.com/office/word/2010/wordprocessingGroup" xmlns:wpi="http://schemas.microsoft.com/office/word/2010/wordprocessingInk" xmlns:wne="http://schemas.microsoft.com/office/word/2006/wordml" xmlns:wps="http://schemas.microsoft.com/office/word/2010/wordprocessingShape" mc:Ignorable="w14 w15 w16se w16cid wp14">
+<w:document xmlns:wpc="http://schemas.microsoft.com/office/word/2010/wordprocessingCanvas" xmlns:cx="http://schemas.microsoft.com/office/drawing/2014/chartex" xmlns:cx1="http://schemas.microsoft.com/office/drawing/2015/9/8/chartex" xmlns:cx2="http://schemas.microsoft.com/office/drawing/2015/10/21/chartex" xmlns:cx3="http://schemas.microsoft.com/office/drawing/2016/5/9/chartex" xmlns:cx4="http://schemas.microsoft.com/office/drawing/2016/5/10/chartex" xmlns:cx5="http://schemas.microsoft.com/office/drawing/2016/5/11/chartex" xmlns:cx6="http://schemas.microsoft.com/office/drawing/2016/5/12/chartex" xmlns:cx7="http://schemas.microsoft.com/office/drawing/2016/5/13/chartex" xmlns:cx8="http://schemas.microsoft.com/office/drawing/2016/5/14/chartex" xmlns:mc="http://schemas.openxmlformats.org/markup-compatibility/2006" xmlns:aink="http://schemas.microsoft.com/office/drawing/2016/ink" xmlns:am3d="http://schemas.microsoft.com/office/drawing/2017/model3d" xmlns:o="urn:schemas-microsoft-com:office:office" xmlns:r="http://schemas.openxmlformats.org/officeDocument/2006/relationships" xmlns:m="http://schemas.openxmlformats.org/officeDocument/2006/math" xmlns:v="urn:schemas-microsoft-com:vml" xmlns:wp14="http://schemas.microsoft.com/office/word/2010/wordprocessingDrawing" xmlns:wp="http://schemas.openxmlformats.org/drawingml/2006/wordprocessingDrawing" xmlns:w10="urn:schemas-microsoft-com:office:word" xmlns:w="http://schemas.openxmlformats.org/wordprocessingml/2006/main" xmlns:w14="http://schemas.microsoft.com/office/word/2010/wordml" xmlns:w15="http://schemas.microsoft.com/office/word/2012/wordml" xmlns:w16cex="http://schemas.microsoft.com/office/word/2018/wordml/cex" xmlns:w16cid="http://schemas.microsoft.com/office/word/2016/wordml/cid" xmlns:w16="http://schemas.microsoft.com/office/word/2018/wordml" xmlns:w16se="http://schemas.microsoft.com/office/word/2015/wordml/symex" xmlns:wpg="http://schemas.microsoft.com/office/word/2010/wordprocessingGroup" xmlns:wpi="http://schemas.microsoft.com/office/word/2010/wordprocessingInk" xmlns:wne="http://schemas.microsoft.com/office/word/2006/wordml" xmlns:wps="http://schemas.microsoft.com/office/word/2010/wordprocessingShape" mc:Ignorable="w14 w15 w16se w16cid w16 w16cex wp14">
   <w:body>
     <w:p>
       <w:r>
@@ -263,6 +263,169 @@
     </w:p>
     <w:p/>
     <w:p/>
+    <w:p>
+      <w:pPr>
+        <w:rPr>
+          <w:color w:val="FF0000"/>
+        </w:rPr>
+      </w:pPr>
+      <w:r>
+        <w:rPr>
+          <w:rFonts w:hint="eastAsia"/>
+          <w:color w:val="FF0000"/>
+        </w:rPr>
+        <w:t>如果新版安装报错：</w:t>
+      </w:r>
+    </w:p>
+    <w:p>
+      <w:pPr>
+        <w:rPr>
+          <w:rStyle w:val="a9"/>
+        </w:rPr>
+      </w:pPr>
+      <w:r>
+        <w:rPr>
+          <w:rStyle w:val="a9"/>
+        </w:rPr>
+        <w:t>MountVolume.SetUp failed for volume "rook-ceph-crash-collector-keyring" : secret "rook-ceph-crash-collector-keyring" not found</w:t>
+      </w:r>
+    </w:p>
+    <w:p/>
+    <w:p>
+      <w:r>
+        <w:rPr>
+          <w:rFonts w:hint="eastAsia"/>
+        </w:rPr>
+        <w:t>解决办法：</w:t>
+      </w:r>
+    </w:p>
+    <w:p>
+      <w:pPr>
+        <w:rPr>
+          <w:rStyle w:val="a9"/>
+        </w:rPr>
+      </w:pPr>
+      <w:r>
+        <w:rPr>
+          <w:rFonts w:hint="eastAsia"/>
+        </w:rPr>
+        <w:t>vim</w:t>
+      </w:r>
+      <w:r>
+        <w:t xml:space="preserve"> </w:t>
+      </w:r>
+      <w:r>
+        <w:rPr>
+          <w:rStyle w:val="a9"/>
+        </w:rPr>
+        <w:t>rook-ceph-crash-collector-keyring</w:t>
+      </w:r>
+      <w:r>
+        <w:rPr>
+          <w:rStyle w:val="a9"/>
+          <w:rFonts w:hint="eastAsia"/>
+        </w:rPr>
+        <w:t>-</w:t>
+      </w:r>
+      <w:r>
+        <w:rPr>
+          <w:rStyle w:val="a9"/>
+        </w:rPr>
+        <w:t>secret.yaml</w:t>
+      </w:r>
+    </w:p>
+    <w:p>
+      <w:r>
+        <w:t>apiVersion: v1</w:t>
+      </w:r>
+    </w:p>
+    <w:p>
+      <w:r>
+        <w:t>data:</w:t>
+      </w:r>
+    </w:p>
+    <w:p>
+      <w:r>
+        <w:t xml:space="preserve">  keyring: CltjbGllbnQuY3Jhc2hdCglrZXkgPSBBUUNHSFA5ZXBIbUZEQkFBVjdNQ0VPdmdiNCs1Umk4cU5pWGxqZz09CgljYXBzIG1vbiA9ICJhbGxvdyBwcm9maWxlIGNyYXNoIgoJY2FwcyBtZ3IgPSAiYWxsb3cgcHJvZmlsZSBjcmFzaCIK</w:t>
+      </w:r>
+    </w:p>
+    <w:p>
+      <w:r>
+        <w:t>kind: Secret</w:t>
+      </w:r>
+    </w:p>
+    <w:p>
+      <w:r>
+        <w:t>metadata:</w:t>
+      </w:r>
+    </w:p>
+    <w:p>
+      <w:r>
+        <w:t xml:space="preserve">  name: rook-ceph-crash-collector-keyring</w:t>
+      </w:r>
+    </w:p>
+    <w:p>
+      <w:r>
+        <w:t xml:space="preserve">  namespace: rook-ceph</w:t>
+      </w:r>
+    </w:p>
+    <w:p>
+      <w:r>
+        <w:t>type: kubernetes.io/rook</w:t>
+      </w:r>
+    </w:p>
+    <w:p>
+      <w:r>
+        <w:rPr>
+          <w:rFonts w:hint="eastAsia"/>
+        </w:rPr>
+        <w:t>然后创建即可</w:t>
+      </w:r>
+    </w:p>
+    <w:p>
+      <w:pPr>
+        <w:rPr>
+          <w:rStyle w:val="a9"/>
+        </w:rPr>
+      </w:pPr>
+      <w:r>
+        <w:t xml:space="preserve">kubectl create -f </w:t>
+      </w:r>
+      <w:r>
+        <w:rPr>
+          <w:rStyle w:val="a9"/>
+        </w:rPr>
+        <w:t>rook-ceph-crash-collector-keyring</w:t>
+      </w:r>
+      <w:r>
+        <w:rPr>
+          <w:rStyle w:val="a9"/>
+          <w:rFonts w:hint="eastAsia"/>
+        </w:rPr>
+        <w:t>-</w:t>
+      </w:r>
+      <w:r>
+        <w:rPr>
+          <w:rStyle w:val="a9"/>
+        </w:rPr>
+        <w:t>secret.yaml</w:t>
+      </w:r>
+    </w:p>
+    <w:p>
+      <w:pPr>
+        <w:rPr>
+          <w:rFonts w:hint="eastAsia"/>
+        </w:rPr>
+      </w:pPr>
+    </w:p>
+    <w:p/>
+    <w:p>
+      <w:pPr>
+        <w:rPr>
+          <w:rFonts w:hint="eastAsia"/>
+        </w:rPr>
+      </w:pPr>
+    </w:p>
     <w:p>
       <w:pPr>
         <w:rPr>
@@ -478,992 +641,992 @@
     </w:p>
     <w:p>
       <w:r>
+        <w:t xml:space="preserve">  replicated:</w:t>
+      </w:r>
+    </w:p>
+    <w:p>
+      <w:pPr>
+        <w:ind w:firstLine="420"/>
+      </w:pPr>
+      <w:r>
+        <w:t>size: 3</w:t>
+      </w:r>
+    </w:p>
+    <w:p>
+      <w:pPr>
+        <w:ind w:firstLine="420"/>
+      </w:pPr>
+    </w:p>
+    <w:p>
+      <w:pPr>
+        <w:ind w:firstLine="420"/>
+      </w:pPr>
+    </w:p>
+    <w:p>
+      <w:pPr>
+        <w:ind w:firstLine="420"/>
+      </w:pPr>
+    </w:p>
+    <w:p>
+      <w:pPr>
+        <w:ind w:firstLine="420"/>
+      </w:pPr>
+    </w:p>
+    <w:p>
+      <w:pPr>
+        <w:ind w:firstLine="420"/>
+      </w:pPr>
+      <w:r>
+        <w:t>apiVersion: apps/v1</w:t>
+      </w:r>
+    </w:p>
+    <w:p>
+      <w:pPr>
+        <w:ind w:firstLine="420"/>
+      </w:pPr>
+      <w:r>
+        <w:t>kind: StatefulSet</w:t>
+      </w:r>
+    </w:p>
+    <w:p>
+      <w:pPr>
+        <w:ind w:firstLine="420"/>
+      </w:pPr>
+      <w:r>
+        <w:t>metadata:</w:t>
+      </w:r>
+    </w:p>
+    <w:p>
+      <w:pPr>
+        <w:ind w:firstLine="420"/>
+      </w:pPr>
+      <w:r>
+        <w:t xml:space="preserve">  creationTimestamp: "2020-04-03T13:49:26Z"</w:t>
+      </w:r>
+    </w:p>
+    <w:p>
+      <w:pPr>
+        <w:ind w:firstLine="420"/>
+      </w:pPr>
+      <w:r>
+        <w:t xml:space="preserve">  generation: 1</w:t>
+      </w:r>
+    </w:p>
+    <w:p>
+      <w:pPr>
+        <w:ind w:firstLine="420"/>
+      </w:pPr>
+      <w:r>
+        <w:t xml:space="preserve">  labels:</w:t>
+      </w:r>
+    </w:p>
+    <w:p>
+      <w:pPr>
+        <w:ind w:firstLine="420"/>
+      </w:pPr>
+      <w:r>
+        <w:t xml:space="preserve">    app: test-block-sts</w:t>
+      </w:r>
+    </w:p>
+    <w:p>
+      <w:pPr>
+        <w:ind w:firstLine="420"/>
+      </w:pPr>
+      <w:r>
+        <w:t xml:space="preserve">  name: test-block-sts</w:t>
+      </w:r>
+    </w:p>
+    <w:p>
+      <w:pPr>
+        <w:ind w:firstLine="420"/>
+      </w:pPr>
+      <w:r>
+        <w:t xml:space="preserve">  namespace: ratel-test1</w:t>
+      </w:r>
+    </w:p>
+    <w:p>
+      <w:pPr>
+        <w:ind w:firstLine="420"/>
+      </w:pPr>
+      <w:r>
+        <w:t xml:space="preserve">  resourceVersion: "5517946"</w:t>
+      </w:r>
+    </w:p>
+    <w:p>
+      <w:pPr>
+        <w:ind w:firstLine="420"/>
+      </w:pPr>
+      <w:r>
+        <w:t xml:space="preserve">  selfLink: /apis/apps/v1/namespaces/ratel-test1/statefulsets/test-block-sts</w:t>
+      </w:r>
+    </w:p>
+    <w:p>
+      <w:pPr>
+        <w:ind w:firstLine="420"/>
+      </w:pPr>
+      <w:r>
+        <w:t xml:space="preserve">  uid: 6b4de943-ad58-4d03-8602-50cc81056b58</w:t>
+      </w:r>
+    </w:p>
+    <w:p>
+      <w:pPr>
+        <w:ind w:firstLine="420"/>
+      </w:pPr>
+      <w:r>
+        <w:t>spec:</w:t>
+      </w:r>
+    </w:p>
+    <w:p>
+      <w:pPr>
+        <w:ind w:firstLine="420"/>
+      </w:pPr>
+      <w:r>
+        <w:t xml:space="preserve">  podManagementPolicy: OrderedReady</w:t>
+      </w:r>
+    </w:p>
+    <w:p>
+      <w:pPr>
+        <w:ind w:firstLine="420"/>
+      </w:pPr>
+      <w:r>
+        <w:t xml:space="preserve">  replicas: 1</w:t>
+      </w:r>
+    </w:p>
+    <w:p>
+      <w:pPr>
+        <w:ind w:firstLine="420"/>
+      </w:pPr>
+      <w:r>
+        <w:t xml:space="preserve">  revisionHistoryLimit: 10</w:t>
+      </w:r>
+    </w:p>
+    <w:p>
+      <w:pPr>
+        <w:ind w:firstLine="420"/>
+      </w:pPr>
+      <w:r>
         <w:lastRenderedPageBreak/>
-        <w:t xml:space="preserve">  replicated:</w:t>
-      </w:r>
-    </w:p>
-    <w:p>
-      <w:pPr>
-        <w:ind w:firstLine="420"/>
-      </w:pPr>
-      <w:r>
-        <w:t>size: 3</w:t>
-      </w:r>
-    </w:p>
-    <w:p>
-      <w:pPr>
-        <w:ind w:firstLine="420"/>
-      </w:pPr>
-    </w:p>
-    <w:p>
-      <w:pPr>
-        <w:ind w:firstLine="420"/>
-      </w:pPr>
-    </w:p>
-    <w:p>
-      <w:pPr>
-        <w:ind w:firstLine="420"/>
-      </w:pPr>
-    </w:p>
-    <w:p>
-      <w:pPr>
-        <w:ind w:firstLine="420"/>
-      </w:pPr>
-    </w:p>
-    <w:p>
-      <w:pPr>
-        <w:ind w:firstLine="420"/>
-      </w:pPr>
-      <w:r>
-        <w:t>apiVersion: apps/v1</w:t>
-      </w:r>
-    </w:p>
-    <w:p>
-      <w:pPr>
-        <w:ind w:firstLine="420"/>
-      </w:pPr>
-      <w:r>
-        <w:t>kind: StatefulSet</w:t>
-      </w:r>
-    </w:p>
-    <w:p>
-      <w:pPr>
-        <w:ind w:firstLine="420"/>
-      </w:pPr>
-      <w:r>
+        <w:t xml:space="preserve">  selector:</w:t>
+      </w:r>
+    </w:p>
+    <w:p>
+      <w:pPr>
+        <w:ind w:firstLine="420"/>
+      </w:pPr>
+      <w:r>
+        <w:t xml:space="preserve">    matchLabels:</w:t>
+      </w:r>
+    </w:p>
+    <w:p>
+      <w:pPr>
+        <w:ind w:firstLine="420"/>
+      </w:pPr>
+      <w:r>
+        <w:t xml:space="preserve">      app: test-block-sts</w:t>
+      </w:r>
+    </w:p>
+    <w:p>
+      <w:pPr>
+        <w:ind w:firstLine="420"/>
+      </w:pPr>
+      <w:r>
+        <w:t xml:space="preserve">  serviceName: test-block-sts</w:t>
+      </w:r>
+    </w:p>
+    <w:p>
+      <w:pPr>
+        <w:ind w:firstLine="420"/>
+      </w:pPr>
+      <w:r>
+        <w:t xml:space="preserve">  template:</w:t>
+      </w:r>
+    </w:p>
+    <w:p>
+      <w:pPr>
+        <w:ind w:firstLine="420"/>
+      </w:pPr>
+      <w:r>
+        <w:t xml:space="preserve">    metadata:</w:t>
+      </w:r>
+    </w:p>
+    <w:p>
+      <w:pPr>
+        <w:ind w:firstLine="420"/>
+      </w:pPr>
+      <w:r>
+        <w:t xml:space="preserve">      creationTimestamp: null</w:t>
+      </w:r>
+    </w:p>
+    <w:p>
+      <w:pPr>
+        <w:ind w:firstLine="420"/>
+      </w:pPr>
+      <w:r>
+        <w:t xml:space="preserve">      labels:</w:t>
+      </w:r>
+    </w:p>
+    <w:p>
+      <w:pPr>
+        <w:ind w:firstLine="420"/>
+      </w:pPr>
+      <w:r>
+        <w:t xml:space="preserve">        app: test-block-sts</w:t>
+      </w:r>
+    </w:p>
+    <w:p>
+      <w:pPr>
+        <w:ind w:firstLine="420"/>
+      </w:pPr>
+      <w:r>
+        <w:t xml:space="preserve">    spec:</w:t>
+      </w:r>
+    </w:p>
+    <w:p>
+      <w:pPr>
+        <w:ind w:firstLine="420"/>
+      </w:pPr>
+      <w:r>
+        <w:t xml:space="preserve">      containers:</w:t>
+      </w:r>
+    </w:p>
+    <w:p>
+      <w:pPr>
+        <w:ind w:firstLine="420"/>
+      </w:pPr>
+      <w:r>
+        <w:t xml:space="preserve">      - command:</w:t>
+      </w:r>
+    </w:p>
+    <w:p>
+      <w:pPr>
+        <w:ind w:firstLine="420"/>
+      </w:pPr>
+      <w:r>
+        <w:t xml:space="preserve">        - sh</w:t>
+      </w:r>
+    </w:p>
+    <w:p>
+      <w:pPr>
+        <w:ind w:firstLine="420"/>
+      </w:pPr>
+      <w:r>
+        <w:t xml:space="preserve">        - -c</w:t>
+      </w:r>
+    </w:p>
+    <w:p>
+      <w:pPr>
+        <w:ind w:firstLine="420"/>
+      </w:pPr>
+      <w:r>
+        <w:t xml:space="preserve">        - sleep 3600000</w:t>
+      </w:r>
+    </w:p>
+    <w:p>
+      <w:pPr>
+        <w:ind w:firstLine="420"/>
+      </w:pPr>
+      <w:r>
+        <w:t xml:space="preserve">        env:</w:t>
+      </w:r>
+    </w:p>
+    <w:p>
+      <w:pPr>
+        <w:ind w:firstLine="420"/>
+      </w:pPr>
+      <w:r>
+        <w:t xml:space="preserve">        - name: TZ</w:t>
+      </w:r>
+    </w:p>
+    <w:p>
+      <w:pPr>
+        <w:ind w:firstLine="420"/>
+      </w:pPr>
+      <w:r>
+        <w:t xml:space="preserve">          value: Asia/Shanghai</w:t>
+      </w:r>
+    </w:p>
+    <w:p>
+      <w:pPr>
+        <w:ind w:firstLine="420"/>
+      </w:pPr>
+      <w:r>
+        <w:t xml:space="preserve">        - name: LANG</w:t>
+      </w:r>
+    </w:p>
+    <w:p>
+      <w:pPr>
+        <w:ind w:firstLine="420"/>
+      </w:pPr>
+      <w:r>
+        <w:t xml:space="preserve">          value: C.UTF-8</w:t>
+      </w:r>
+    </w:p>
+    <w:p>
+      <w:pPr>
+        <w:ind w:firstLine="420"/>
+      </w:pPr>
+      <w:r>
+        <w:t xml:space="preserve">        image: nginx</w:t>
+      </w:r>
+    </w:p>
+    <w:p>
+      <w:pPr>
+        <w:ind w:firstLine="420"/>
+      </w:pPr>
+      <w:r>
+        <w:t xml:space="preserve">        imagePullPolicy: Always</w:t>
+      </w:r>
+    </w:p>
+    <w:p>
+      <w:pPr>
+        <w:ind w:firstLine="420"/>
+      </w:pPr>
+      <w:r>
+        <w:t xml:space="preserve">        lifecycle: {}</w:t>
+      </w:r>
+    </w:p>
+    <w:p>
+      <w:pPr>
+        <w:ind w:firstLine="420"/>
+      </w:pPr>
+      <w:r>
+        <w:t xml:space="preserve">        name: test-block-sts</w:t>
+      </w:r>
+    </w:p>
+    <w:p>
+      <w:pPr>
+        <w:ind w:firstLine="420"/>
+      </w:pPr>
+      <w:r>
+        <w:t xml:space="preserve">        ports:</w:t>
+      </w:r>
+    </w:p>
+    <w:p>
+      <w:pPr>
+        <w:ind w:firstLine="420"/>
+      </w:pPr>
+      <w:r>
+        <w:t xml:space="preserve">        - containerPort: 8080</w:t>
+      </w:r>
+    </w:p>
+    <w:p>
+      <w:pPr>
+        <w:ind w:firstLine="420"/>
+      </w:pPr>
+      <w:r>
+        <w:t xml:space="preserve">          name: web</w:t>
+      </w:r>
+    </w:p>
+    <w:p>
+      <w:pPr>
+        <w:ind w:firstLine="420"/>
+      </w:pPr>
+      <w:r>
+        <w:t xml:space="preserve">          protocol: TCP</w:t>
+      </w:r>
+    </w:p>
+    <w:p>
+      <w:pPr>
+        <w:ind w:firstLine="420"/>
+      </w:pPr>
+      <w:r>
+        <w:t xml:space="preserve">        resources:</w:t>
+      </w:r>
+    </w:p>
+    <w:p>
+      <w:pPr>
+        <w:ind w:firstLine="420"/>
+      </w:pPr>
+      <w:r>
+        <w:t xml:space="preserve">          limits:</w:t>
+      </w:r>
+    </w:p>
+    <w:p>
+      <w:pPr>
+        <w:ind w:firstLine="420"/>
+      </w:pPr>
+      <w:r>
+        <w:t xml:space="preserve">            cpu: 100m</w:t>
+      </w:r>
+    </w:p>
+    <w:p>
+      <w:pPr>
+        <w:ind w:firstLine="420"/>
+      </w:pPr>
+      <w:r>
+        <w:t xml:space="preserve">            memory: 100Mi</w:t>
+      </w:r>
+    </w:p>
+    <w:p>
+      <w:pPr>
+        <w:ind w:firstLine="420"/>
+      </w:pPr>
+      <w:r>
+        <w:t xml:space="preserve">          requests:</w:t>
+      </w:r>
+    </w:p>
+    <w:p>
+      <w:pPr>
+        <w:ind w:firstLine="420"/>
+      </w:pPr>
+      <w:r>
+        <w:t xml:space="preserve">            cpu: 10m</w:t>
+      </w:r>
+    </w:p>
+    <w:p>
+      <w:pPr>
+        <w:ind w:firstLine="420"/>
+      </w:pPr>
+      <w:r>
+        <w:t xml:space="preserve">            memory: 10Mi</w:t>
+      </w:r>
+    </w:p>
+    <w:p>
+      <w:pPr>
+        <w:ind w:firstLine="420"/>
+      </w:pPr>
+      <w:r>
+        <w:t xml:space="preserve">        securityContext:</w:t>
+      </w:r>
+    </w:p>
+    <w:p>
+      <w:pPr>
+        <w:ind w:firstLine="420"/>
+      </w:pPr>
+      <w:r>
+        <w:t xml:space="preserve">          privileged: false</w:t>
+      </w:r>
+    </w:p>
+    <w:p>
+      <w:pPr>
+        <w:ind w:firstLine="420"/>
+      </w:pPr>
+      <w:r>
+        <w:t xml:space="preserve">          runAsNonRoot: false</w:t>
+      </w:r>
+    </w:p>
+    <w:p>
+      <w:pPr>
+        <w:ind w:firstLine="420"/>
+      </w:pPr>
+      <w:r>
+        <w:t xml:space="preserve">        terminationMessagePath: /dev/termination-log</w:t>
+      </w:r>
+    </w:p>
+    <w:p>
+      <w:pPr>
+        <w:ind w:firstLine="420"/>
+      </w:pPr>
+      <w:r>
+        <w:t xml:space="preserve">        terminationMessagePolicy: File</w:t>
+      </w:r>
+    </w:p>
+    <w:p>
+      <w:pPr>
+        <w:ind w:firstLine="420"/>
+      </w:pPr>
+      <w:r>
+        <w:t xml:space="preserve">        volumeMounts:</w:t>
+      </w:r>
+    </w:p>
+    <w:p>
+      <w:pPr>
+        <w:ind w:firstLine="420"/>
+      </w:pPr>
+      <w:r>
+        <w:t xml:space="preserve">        - mountPath: /usr/share/zoneinfo/Asia/Shanghai</w:t>
+      </w:r>
+    </w:p>
+    <w:p>
+      <w:pPr>
+        <w:ind w:firstLine="420"/>
+      </w:pPr>
+      <w:r>
+        <w:t xml:space="preserve">          name: tz-config</w:t>
+      </w:r>
+    </w:p>
+    <w:p>
+      <w:pPr>
+        <w:ind w:firstLine="420"/>
+      </w:pPr>
+      <w:r>
+        <w:t xml:space="preserve">        - mountPath: /etc/localtime</w:t>
+      </w:r>
+    </w:p>
+    <w:p>
+      <w:pPr>
+        <w:ind w:firstLine="420"/>
+      </w:pPr>
+      <w:r>
+        <w:lastRenderedPageBreak/>
+        <w:t xml:space="preserve">          name: tz-config</w:t>
+      </w:r>
+    </w:p>
+    <w:p>
+      <w:pPr>
+        <w:ind w:firstLine="420"/>
+      </w:pPr>
+      <w:r>
+        <w:t xml:space="preserve">        - mountPath: /etc/timezone</w:t>
+      </w:r>
+    </w:p>
+    <w:p>
+      <w:pPr>
+        <w:ind w:firstLine="420"/>
+      </w:pPr>
+      <w:r>
+        <w:t xml:space="preserve">          name: timezone</w:t>
+      </w:r>
+    </w:p>
+    <w:p>
+      <w:pPr>
+        <w:ind w:firstLine="420"/>
+      </w:pPr>
+      <w:r>
+        <w:t xml:space="preserve">        - mountPath: /mnt</w:t>
+      </w:r>
+    </w:p>
+    <w:p>
+      <w:pPr>
+        <w:ind w:firstLine="420"/>
+      </w:pPr>
+      <w:r>
+        <w:t xml:space="preserve">          name: test-block</w:t>
+      </w:r>
+    </w:p>
+    <w:p>
+      <w:pPr>
+        <w:ind w:firstLine="420"/>
+      </w:pPr>
+      <w:r>
+        <w:t xml:space="preserve">      dnsPolicy: ClusterFirst</w:t>
+      </w:r>
+    </w:p>
+    <w:p>
+      <w:pPr>
+        <w:ind w:firstLine="420"/>
+      </w:pPr>
+      <w:r>
+        <w:t xml:space="preserve">      restartPolicy: Always</w:t>
+      </w:r>
+    </w:p>
+    <w:p>
+      <w:pPr>
+        <w:ind w:firstLine="420"/>
+      </w:pPr>
+      <w:r>
+        <w:t xml:space="preserve">      schedulerName: default-scheduler</w:t>
+      </w:r>
+    </w:p>
+    <w:p>
+      <w:pPr>
+        <w:ind w:firstLine="420"/>
+      </w:pPr>
+      <w:r>
+        <w:t xml:space="preserve">      securityContext: {}</w:t>
+      </w:r>
+    </w:p>
+    <w:p>
+      <w:pPr>
+        <w:ind w:firstLine="420"/>
+      </w:pPr>
+      <w:r>
+        <w:t xml:space="preserve">      terminationGracePeriodSeconds: 30</w:t>
+      </w:r>
+    </w:p>
+    <w:p>
+      <w:pPr>
+        <w:ind w:firstLine="420"/>
+      </w:pPr>
+      <w:r>
+        <w:t xml:space="preserve">      volumes:</w:t>
+      </w:r>
+    </w:p>
+    <w:p>
+      <w:pPr>
+        <w:ind w:firstLine="420"/>
+      </w:pPr>
+      <w:r>
+        <w:t xml:space="preserve">      - hostPath:</w:t>
+      </w:r>
+    </w:p>
+    <w:p>
+      <w:pPr>
+        <w:ind w:firstLine="420"/>
+      </w:pPr>
+      <w:r>
+        <w:t xml:space="preserve">          path: /usr/share/zoneinfo/Asia/Shanghai</w:t>
+      </w:r>
+    </w:p>
+    <w:p>
+      <w:pPr>
+        <w:ind w:firstLine="420"/>
+      </w:pPr>
+      <w:r>
+        <w:t xml:space="preserve">          type: ""</w:t>
+      </w:r>
+    </w:p>
+    <w:p>
+      <w:pPr>
+        <w:ind w:firstLine="420"/>
+      </w:pPr>
+      <w:r>
+        <w:t xml:space="preserve">        name: tz-config</w:t>
+      </w:r>
+    </w:p>
+    <w:p>
+      <w:pPr>
+        <w:ind w:firstLine="420"/>
+      </w:pPr>
+      <w:r>
+        <w:t xml:space="preserve">      - hostPath:</w:t>
+      </w:r>
+    </w:p>
+    <w:p>
+      <w:pPr>
+        <w:ind w:firstLine="420"/>
+      </w:pPr>
+      <w:r>
+        <w:t xml:space="preserve">          path: /etc/timezone</w:t>
+      </w:r>
+    </w:p>
+    <w:p>
+      <w:pPr>
+        <w:ind w:firstLine="420"/>
+      </w:pPr>
+      <w:r>
+        <w:t xml:space="preserve">          type: ""</w:t>
+      </w:r>
+    </w:p>
+    <w:p>
+      <w:pPr>
+        <w:ind w:firstLine="420"/>
+      </w:pPr>
+      <w:r>
+        <w:t xml:space="preserve">        name: timezone</w:t>
+      </w:r>
+    </w:p>
+    <w:p>
+      <w:pPr>
+        <w:ind w:firstLine="420"/>
+      </w:pPr>
+      <w:r>
+        <w:t xml:space="preserve">  updateStrategy:</w:t>
+      </w:r>
+    </w:p>
+    <w:p>
+      <w:pPr>
+        <w:ind w:firstLine="420"/>
+      </w:pPr>
+      <w:r>
+        <w:t xml:space="preserve">    rollingUpdate:</w:t>
+      </w:r>
+    </w:p>
+    <w:p>
+      <w:pPr>
+        <w:ind w:firstLine="420"/>
+      </w:pPr>
+      <w:r>
+        <w:t xml:space="preserve">      partition: 0</w:t>
+      </w:r>
+    </w:p>
+    <w:p>
+      <w:pPr>
+        <w:ind w:firstLine="420"/>
+      </w:pPr>
+      <w:r>
+        <w:t xml:space="preserve">    type: RollingUpdate</w:t>
+      </w:r>
+    </w:p>
+    <w:p>
+      <w:pPr>
+        <w:ind w:firstLine="420"/>
+        <w:rPr>
+          <w:color w:val="FF0000"/>
+        </w:rPr>
+      </w:pPr>
+      <w:r>
+        <w:rPr>
+          <w:color w:val="FF0000"/>
+        </w:rPr>
+        <w:t xml:space="preserve">  volumeClaimTemplates:</w:t>
+      </w:r>
+    </w:p>
+    <w:p>
+      <w:pPr>
+        <w:ind w:firstLine="420"/>
+        <w:rPr>
+          <w:color w:val="FF0000"/>
+        </w:rPr>
+      </w:pPr>
+      <w:r>
+        <w:rPr>
+          <w:color w:val="FF0000"/>
+        </w:rPr>
+        <w:t xml:space="preserve">  - metadata:</w:t>
+      </w:r>
+    </w:p>
+    <w:p>
+      <w:pPr>
+        <w:ind w:firstLine="420"/>
+        <w:rPr>
+          <w:color w:val="FF0000"/>
+        </w:rPr>
+      </w:pPr>
+      <w:r>
+        <w:rPr>
+          <w:color w:val="FF0000"/>
+        </w:rPr>
+        <w:t xml:space="preserve">      creationTimestamp: null</w:t>
+      </w:r>
+    </w:p>
+    <w:p>
+      <w:pPr>
+        <w:ind w:firstLine="420"/>
+        <w:rPr>
+          <w:color w:val="FF0000"/>
+        </w:rPr>
+      </w:pPr>
+      <w:r>
+        <w:rPr>
+          <w:color w:val="FF0000"/>
+        </w:rPr>
+        <w:t xml:space="preserve">      name: test-block</w:t>
+      </w:r>
+    </w:p>
+    <w:p>
+      <w:pPr>
+        <w:ind w:firstLine="420"/>
+        <w:rPr>
+          <w:color w:val="FF0000"/>
+        </w:rPr>
+      </w:pPr>
+      <w:r>
+        <w:rPr>
+          <w:color w:val="FF0000"/>
+        </w:rPr>
+        <w:t xml:space="preserve">    spec:</w:t>
+      </w:r>
+    </w:p>
+    <w:p>
+      <w:pPr>
+        <w:ind w:firstLine="420"/>
+        <w:rPr>
+          <w:color w:val="FF0000"/>
+        </w:rPr>
+      </w:pPr>
+      <w:r>
+        <w:rPr>
+          <w:color w:val="FF0000"/>
+        </w:rPr>
+        <w:t xml:space="preserve">      accessModes:</w:t>
+      </w:r>
+    </w:p>
+    <w:p>
+      <w:pPr>
+        <w:ind w:firstLine="420"/>
+        <w:rPr>
+          <w:color w:val="FF0000"/>
+        </w:rPr>
+      </w:pPr>
+      <w:r>
+        <w:rPr>
+          <w:color w:val="FF0000"/>
+        </w:rPr>
+        <w:t xml:space="preserve">      - ReadWriteOnce</w:t>
+      </w:r>
+    </w:p>
+    <w:p>
+      <w:pPr>
+        <w:ind w:firstLine="420"/>
+        <w:rPr>
+          <w:color w:val="FF0000"/>
+        </w:rPr>
+      </w:pPr>
+      <w:r>
+        <w:rPr>
+          <w:color w:val="FF0000"/>
+        </w:rPr>
+        <w:t xml:space="preserve">      resources:</w:t>
+      </w:r>
+    </w:p>
+    <w:p>
+      <w:pPr>
+        <w:ind w:firstLine="420"/>
+        <w:rPr>
+          <w:color w:val="FF0000"/>
+        </w:rPr>
+      </w:pPr>
+      <w:r>
+        <w:rPr>
+          <w:color w:val="FF0000"/>
+        </w:rPr>
+        <w:t xml:space="preserve">        limits:</w:t>
+      </w:r>
+    </w:p>
+    <w:p>
+      <w:pPr>
+        <w:ind w:firstLine="420"/>
+        <w:rPr>
+          <w:color w:val="FF0000"/>
+        </w:rPr>
+      </w:pPr>
+      <w:r>
+        <w:rPr>
+          <w:color w:val="FF0000"/>
+        </w:rPr>
+        <w:t xml:space="preserve">          storage: 10Gi</w:t>
+      </w:r>
+    </w:p>
+    <w:p>
+      <w:pPr>
+        <w:ind w:firstLine="420"/>
+        <w:rPr>
+          <w:color w:val="FF0000"/>
+        </w:rPr>
+      </w:pPr>
+      <w:r>
+        <w:rPr>
+          <w:color w:val="FF0000"/>
+        </w:rPr>
+        <w:t xml:space="preserve">        requests:</w:t>
+      </w:r>
+    </w:p>
+    <w:p>
+      <w:pPr>
+        <w:ind w:firstLine="420"/>
+        <w:rPr>
+          <w:color w:val="FF0000"/>
+        </w:rPr>
+      </w:pPr>
+      <w:r>
+        <w:rPr>
+          <w:color w:val="FF0000"/>
+        </w:rPr>
+        <w:t xml:space="preserve">          storage: 1Gi</w:t>
+      </w:r>
+    </w:p>
+    <w:p>
+      <w:pPr>
+        <w:ind w:firstLine="420"/>
+        <w:rPr>
+          <w:color w:val="FF0000"/>
+        </w:rPr>
+      </w:pPr>
+      <w:r>
+        <w:rPr>
+          <w:color w:val="FF0000"/>
+        </w:rPr>
+        <w:t xml:space="preserve">      storageClassName: rook-ceph-block</w:t>
+      </w:r>
+    </w:p>
+    <w:p>
+      <w:pPr>
+        <w:ind w:firstLine="420"/>
+        <w:rPr>
+          <w:color w:val="FF0000"/>
+        </w:rPr>
+      </w:pPr>
+      <w:r>
+        <w:rPr>
+          <w:color w:val="FF0000"/>
+        </w:rPr>
+        <w:t xml:space="preserve">      volumeMode: Filesystem</w:t>
+      </w:r>
+    </w:p>
+    <w:p>
+      <w:pPr>
+        <w:ind w:firstLine="420"/>
+        <w:rPr>
+          <w:color w:val="FF0000"/>
+        </w:rPr>
+      </w:pPr>
+    </w:p>
+    <w:p>
+      <w:pPr>
+        <w:ind w:firstLine="420"/>
+        <w:rPr>
+          <w:color w:val="FF0000"/>
+        </w:rPr>
+      </w:pPr>
+    </w:p>
+    <w:p>
+      <w:pPr>
+        <w:ind w:firstLine="420"/>
+        <w:rPr>
+          <w:color w:val="FF0000"/>
+        </w:rPr>
+      </w:pPr>
+    </w:p>
+    <w:p>
+      <w:pPr>
+        <w:ind w:firstLine="420"/>
+        <w:rPr>
+          <w:color w:val="FF0000"/>
+        </w:rPr>
+      </w:pPr>
+      <w:r>
+        <w:rPr>
+          <w:rFonts w:hint="eastAsia"/>
+          <w:color w:val="FF0000"/>
+        </w:rPr>
+        <w:t>使用pvc动态申请pv</w:t>
+      </w:r>
+    </w:p>
+    <w:p>
+      <w:pPr>
+        <w:ind w:firstLine="420"/>
+        <w:rPr>
+          <w:color w:val="FF0000"/>
+        </w:rPr>
+      </w:pPr>
+      <w:r>
+        <w:rPr>
+          <w:color w:val="FF0000"/>
+        </w:rPr>
+        <w:t>apiVersion: v1</w:t>
+      </w:r>
+    </w:p>
+    <w:p>
+      <w:pPr>
+        <w:ind w:firstLine="420"/>
+        <w:rPr>
+          <w:color w:val="FF0000"/>
+        </w:rPr>
+      </w:pPr>
+      <w:r>
+        <w:rPr>
+          <w:color w:val="FF0000"/>
+        </w:rPr>
+        <w:t>kind: PersistentVolumeClaim</w:t>
+      </w:r>
+    </w:p>
+    <w:p>
+      <w:pPr>
+        <w:ind w:firstLine="420"/>
+        <w:rPr>
+          <w:color w:val="FF0000"/>
+        </w:rPr>
+      </w:pPr>
+      <w:r>
+        <w:rPr>
+          <w:color w:val="FF0000"/>
+        </w:rPr>
         <w:t>metadata:</w:t>
       </w:r>
     </w:p>
     <w:p>
       <w:pPr>
         <w:ind w:firstLine="420"/>
-      </w:pPr>
-      <w:r>
-        <w:t xml:space="preserve">  creationTimestamp: "2020-04-03T13:49:26Z"</w:t>
-      </w:r>
-    </w:p>
-    <w:p>
-      <w:pPr>
-        <w:ind w:firstLine="420"/>
-      </w:pPr>
-      <w:r>
-        <w:t xml:space="preserve">  generation: 1</w:t>
-      </w:r>
-    </w:p>
-    <w:p>
-      <w:pPr>
-        <w:ind w:firstLine="420"/>
-      </w:pPr>
-      <w:r>
-        <w:t xml:space="preserve">  labels:</w:t>
-      </w:r>
-    </w:p>
-    <w:p>
-      <w:pPr>
-        <w:ind w:firstLine="420"/>
-      </w:pPr>
-      <w:r>
-        <w:t xml:space="preserve">    app: test-block-sts</w:t>
-      </w:r>
-    </w:p>
-    <w:p>
-      <w:pPr>
-        <w:ind w:firstLine="420"/>
-      </w:pPr>
-      <w:r>
-        <w:t xml:space="preserve">  name: test-block-sts</w:t>
-      </w:r>
-    </w:p>
-    <w:p>
-      <w:pPr>
-        <w:ind w:firstLine="420"/>
-      </w:pPr>
-      <w:r>
-        <w:t xml:space="preserve">  namespace: ratel-test1</w:t>
-      </w:r>
-    </w:p>
-    <w:p>
-      <w:pPr>
-        <w:ind w:firstLine="420"/>
-      </w:pPr>
-      <w:r>
-        <w:t xml:space="preserve">  resourceVersion: "5517946"</w:t>
-      </w:r>
-    </w:p>
-    <w:p>
-      <w:pPr>
-        <w:ind w:firstLine="420"/>
-      </w:pPr>
-      <w:r>
-        <w:t xml:space="preserve">  selfLink: /apis/apps/v1/namespaces/ratel-test1/statefulsets/test-block-sts</w:t>
-      </w:r>
-    </w:p>
-    <w:p>
-      <w:pPr>
-        <w:ind w:firstLine="420"/>
-      </w:pPr>
-      <w:r>
-        <w:t xml:space="preserve">  uid: 6b4de943-ad58-4d03-8602-50cc81056b58</w:t>
-      </w:r>
-    </w:p>
-    <w:p>
-      <w:pPr>
-        <w:ind w:firstLine="420"/>
-      </w:pPr>
-      <w:r>
-        <w:t>spec:</w:t>
-      </w:r>
-    </w:p>
-    <w:p>
-      <w:pPr>
-        <w:ind w:firstLine="420"/>
-      </w:pPr>
-      <w:r>
-        <w:t xml:space="preserve">  podManagementPolicy: OrderedReady</w:t>
-      </w:r>
-    </w:p>
-    <w:p>
-      <w:pPr>
-        <w:ind w:firstLine="420"/>
-      </w:pPr>
-      <w:r>
-        <w:t xml:space="preserve">  replicas: 1</w:t>
-      </w:r>
-    </w:p>
-    <w:p>
-      <w:pPr>
-        <w:ind w:firstLine="420"/>
-      </w:pPr>
-      <w:r>
-        <w:t xml:space="preserve">  revisionHistoryLimit: 10</w:t>
-      </w:r>
-    </w:p>
-    <w:p>
-      <w:pPr>
-        <w:ind w:firstLine="420"/>
-      </w:pPr>
-      <w:r>
-        <w:t xml:space="preserve">  selector:</w:t>
-      </w:r>
-    </w:p>
-    <w:p>
-      <w:pPr>
-        <w:ind w:firstLine="420"/>
-      </w:pPr>
-      <w:r>
-        <w:t xml:space="preserve">    matchLabels:</w:t>
-      </w:r>
-    </w:p>
-    <w:p>
-      <w:pPr>
-        <w:ind w:firstLine="420"/>
-      </w:pPr>
-      <w:r>
-        <w:t xml:space="preserve">      app: test-block-sts</w:t>
-      </w:r>
-    </w:p>
-    <w:p>
-      <w:pPr>
-        <w:ind w:firstLine="420"/>
-      </w:pPr>
-      <w:r>
-        <w:t xml:space="preserve">  serviceName: test-block-sts</w:t>
-      </w:r>
-    </w:p>
-    <w:p>
-      <w:pPr>
-        <w:ind w:firstLine="420"/>
-      </w:pPr>
-      <w:r>
-        <w:t xml:space="preserve">  template:</w:t>
-      </w:r>
-    </w:p>
-    <w:p>
-      <w:pPr>
-        <w:ind w:firstLine="420"/>
-      </w:pPr>
-      <w:r>
-        <w:t xml:space="preserve">    metadata:</w:t>
-      </w:r>
-    </w:p>
-    <w:p>
-      <w:pPr>
-        <w:ind w:firstLine="420"/>
-      </w:pPr>
-      <w:r>
-        <w:t xml:space="preserve">      creationTimestamp: null</w:t>
-      </w:r>
-    </w:p>
-    <w:p>
-      <w:pPr>
-        <w:ind w:firstLine="420"/>
-      </w:pPr>
-      <w:r>
-        <w:t xml:space="preserve">      labels:</w:t>
-      </w:r>
-    </w:p>
-    <w:p>
-      <w:pPr>
-        <w:ind w:firstLine="420"/>
-      </w:pPr>
-      <w:r>
-        <w:t xml:space="preserve">        app: test-block-sts</w:t>
-      </w:r>
-    </w:p>
-    <w:p>
-      <w:pPr>
-        <w:ind w:firstLine="420"/>
-      </w:pPr>
-      <w:r>
-        <w:t xml:space="preserve">    spec:</w:t>
-      </w:r>
-    </w:p>
-    <w:p>
-      <w:pPr>
-        <w:ind w:firstLine="420"/>
-      </w:pPr>
-      <w:r>
-        <w:t xml:space="preserve">      containers:</w:t>
-      </w:r>
-    </w:p>
-    <w:p>
-      <w:pPr>
-        <w:ind w:firstLine="420"/>
-      </w:pPr>
-      <w:r>
-        <w:t xml:space="preserve">      - command:</w:t>
-      </w:r>
-    </w:p>
-    <w:p>
-      <w:pPr>
-        <w:ind w:firstLine="420"/>
-      </w:pPr>
-      <w:r>
-        <w:t xml:space="preserve">        - sh</w:t>
-      </w:r>
-    </w:p>
-    <w:p>
-      <w:pPr>
-        <w:ind w:firstLine="420"/>
-      </w:pPr>
-      <w:r>
-        <w:t xml:space="preserve">        - -c</w:t>
-      </w:r>
-    </w:p>
-    <w:p>
-      <w:pPr>
-        <w:ind w:firstLine="420"/>
-      </w:pPr>
-      <w:r>
-        <w:t xml:space="preserve">        - sleep 3600000</w:t>
-      </w:r>
-    </w:p>
-    <w:p>
-      <w:pPr>
-        <w:ind w:firstLine="420"/>
-      </w:pPr>
-      <w:r>
-        <w:t xml:space="preserve">        env:</w:t>
-      </w:r>
-    </w:p>
-    <w:p>
-      <w:pPr>
-        <w:ind w:firstLine="420"/>
-      </w:pPr>
-      <w:r>
-        <w:t xml:space="preserve">        - name: TZ</w:t>
-      </w:r>
-    </w:p>
-    <w:p>
-      <w:pPr>
-        <w:ind w:firstLine="420"/>
-      </w:pPr>
-      <w:r>
-        <w:t xml:space="preserve">          value: Asia/Shanghai</w:t>
-      </w:r>
-    </w:p>
-    <w:p>
-      <w:pPr>
-        <w:ind w:firstLine="420"/>
-      </w:pPr>
-      <w:r>
-        <w:t xml:space="preserve">        - name: LANG</w:t>
-      </w:r>
-    </w:p>
-    <w:p>
-      <w:pPr>
-        <w:ind w:firstLine="420"/>
-      </w:pPr>
-      <w:r>
-        <w:t xml:space="preserve">          value: C.UTF-8</w:t>
-      </w:r>
-    </w:p>
-    <w:p>
-      <w:pPr>
-        <w:ind w:firstLine="420"/>
-      </w:pPr>
-      <w:r>
-        <w:t xml:space="preserve">        image: nginx</w:t>
-      </w:r>
-    </w:p>
-    <w:p>
-      <w:pPr>
-        <w:ind w:firstLine="420"/>
-      </w:pPr>
-      <w:r>
-        <w:t xml:space="preserve">        imagePullPolicy: Always</w:t>
-      </w:r>
-    </w:p>
-    <w:p>
-      <w:pPr>
-        <w:ind w:firstLine="420"/>
-      </w:pPr>
-      <w:r>
+        <w:rPr>
+          <w:color w:val="FF0000"/>
+        </w:rPr>
+      </w:pPr>
+      <w:r>
+        <w:rPr>
+          <w:color w:val="FF0000"/>
+        </w:rPr>
         <w:lastRenderedPageBreak/>
-        <w:t xml:space="preserve">        lifecycle: {}</w:t>
-      </w:r>
-    </w:p>
-    <w:p>
-      <w:pPr>
-        <w:ind w:firstLine="420"/>
-      </w:pPr>
-      <w:r>
-        <w:t xml:space="preserve">        name: test-block-sts</w:t>
-      </w:r>
-    </w:p>
-    <w:p>
-      <w:pPr>
-        <w:ind w:firstLine="420"/>
-      </w:pPr>
-      <w:r>
-        <w:t xml:space="preserve">        ports:</w:t>
-      </w:r>
-    </w:p>
-    <w:p>
-      <w:pPr>
-        <w:ind w:firstLine="420"/>
-      </w:pPr>
-      <w:r>
-        <w:t xml:space="preserve">        - containerPort: 8080</w:t>
-      </w:r>
-    </w:p>
-    <w:p>
-      <w:pPr>
-        <w:ind w:firstLine="420"/>
-      </w:pPr>
-      <w:r>
-        <w:t xml:space="preserve">          name: web</w:t>
-      </w:r>
-    </w:p>
-    <w:p>
-      <w:pPr>
-        <w:ind w:firstLine="420"/>
-      </w:pPr>
-      <w:r>
-        <w:t xml:space="preserve">          protocol: TCP</w:t>
-      </w:r>
-    </w:p>
-    <w:p>
-      <w:pPr>
-        <w:ind w:firstLine="420"/>
-      </w:pPr>
-      <w:r>
-        <w:t xml:space="preserve">        resources:</w:t>
-      </w:r>
-    </w:p>
-    <w:p>
-      <w:pPr>
-        <w:ind w:firstLine="420"/>
-      </w:pPr>
-      <w:r>
-        <w:t xml:space="preserve">          limits:</w:t>
-      </w:r>
-    </w:p>
-    <w:p>
-      <w:pPr>
-        <w:ind w:firstLine="420"/>
-      </w:pPr>
-      <w:r>
-        <w:t xml:space="preserve">            cpu: 100m</w:t>
-      </w:r>
-    </w:p>
-    <w:p>
-      <w:pPr>
-        <w:ind w:firstLine="420"/>
-      </w:pPr>
-      <w:r>
-        <w:t xml:space="preserve">            memory: 100Mi</w:t>
-      </w:r>
-    </w:p>
-    <w:p>
-      <w:pPr>
-        <w:ind w:firstLine="420"/>
-      </w:pPr>
-      <w:r>
-        <w:t xml:space="preserve">          requests:</w:t>
-      </w:r>
-    </w:p>
-    <w:p>
-      <w:pPr>
-        <w:ind w:firstLine="420"/>
-      </w:pPr>
-      <w:r>
-        <w:t xml:space="preserve">            cpu: 10m</w:t>
-      </w:r>
-    </w:p>
-    <w:p>
-      <w:pPr>
-        <w:ind w:firstLine="420"/>
-      </w:pPr>
-      <w:r>
-        <w:t xml:space="preserve">            memory: 10Mi</w:t>
-      </w:r>
-    </w:p>
-    <w:p>
-      <w:pPr>
-        <w:ind w:firstLine="420"/>
-      </w:pPr>
-      <w:r>
-        <w:t xml:space="preserve">        securityContext:</w:t>
-      </w:r>
-    </w:p>
-    <w:p>
-      <w:pPr>
-        <w:ind w:firstLine="420"/>
-      </w:pPr>
-      <w:r>
-        <w:t xml:space="preserve">          privileged: false</w:t>
-      </w:r>
-    </w:p>
-    <w:p>
-      <w:pPr>
-        <w:ind w:firstLine="420"/>
-      </w:pPr>
-      <w:r>
-        <w:t xml:space="preserve">          runAsNonRoot: false</w:t>
-      </w:r>
-    </w:p>
-    <w:p>
-      <w:pPr>
-        <w:ind w:firstLine="420"/>
-      </w:pPr>
-      <w:r>
-        <w:t xml:space="preserve">        terminationMessagePath: /dev/termination-log</w:t>
-      </w:r>
-    </w:p>
-    <w:p>
-      <w:pPr>
-        <w:ind w:firstLine="420"/>
-      </w:pPr>
-      <w:r>
-        <w:t xml:space="preserve">        terminationMessagePolicy: File</w:t>
-      </w:r>
-    </w:p>
-    <w:p>
-      <w:pPr>
-        <w:ind w:firstLine="420"/>
-      </w:pPr>
-      <w:r>
-        <w:t xml:space="preserve">        volumeMounts:</w:t>
-      </w:r>
-    </w:p>
-    <w:p>
-      <w:pPr>
-        <w:ind w:firstLine="420"/>
-      </w:pPr>
-      <w:r>
-        <w:t xml:space="preserve">        - mountPath: /usr/share/zoneinfo/Asia/Shanghai</w:t>
-      </w:r>
-    </w:p>
-    <w:p>
-      <w:pPr>
-        <w:ind w:firstLine="420"/>
-      </w:pPr>
-      <w:r>
-        <w:t xml:space="preserve">          name: tz-config</w:t>
-      </w:r>
-    </w:p>
-    <w:p>
-      <w:pPr>
-        <w:ind w:firstLine="420"/>
-      </w:pPr>
-      <w:r>
-        <w:t xml:space="preserve">        - mountPath: /etc/localtime</w:t>
-      </w:r>
-    </w:p>
-    <w:p>
-      <w:pPr>
-        <w:ind w:firstLine="420"/>
-      </w:pPr>
-      <w:r>
-        <w:t xml:space="preserve">          name: tz-config</w:t>
-      </w:r>
-    </w:p>
-    <w:p>
-      <w:pPr>
-        <w:ind w:firstLine="420"/>
-      </w:pPr>
-      <w:r>
-        <w:t xml:space="preserve">        - mountPath: /etc/timezone</w:t>
-      </w:r>
-    </w:p>
-    <w:p>
-      <w:pPr>
-        <w:ind w:firstLine="420"/>
-      </w:pPr>
-      <w:r>
-        <w:t xml:space="preserve">          name: timezone</w:t>
-      </w:r>
-    </w:p>
-    <w:p>
-      <w:pPr>
-        <w:ind w:firstLine="420"/>
-      </w:pPr>
-      <w:r>
-        <w:t xml:space="preserve">        - mountPath: /mnt</w:t>
-      </w:r>
-    </w:p>
-    <w:p>
-      <w:pPr>
-        <w:ind w:firstLine="420"/>
-      </w:pPr>
-      <w:r>
-        <w:t xml:space="preserve">          name: test-block</w:t>
-      </w:r>
-    </w:p>
-    <w:p>
-      <w:pPr>
-        <w:ind w:firstLine="420"/>
-      </w:pPr>
-      <w:r>
-        <w:t xml:space="preserve">      dnsPolicy: ClusterFirst</w:t>
-      </w:r>
-    </w:p>
-    <w:p>
-      <w:pPr>
-        <w:ind w:firstLine="420"/>
-      </w:pPr>
-      <w:r>
-        <w:t xml:space="preserve">      restartPolicy: Always</w:t>
-      </w:r>
-    </w:p>
-    <w:p>
-      <w:pPr>
-        <w:ind w:firstLine="420"/>
-      </w:pPr>
-      <w:r>
-        <w:t xml:space="preserve">      schedulerName: default-scheduler</w:t>
-      </w:r>
-    </w:p>
-    <w:p>
-      <w:pPr>
-        <w:ind w:firstLine="420"/>
-      </w:pPr>
-      <w:r>
-        <w:t xml:space="preserve">      securityContext: {}</w:t>
-      </w:r>
-    </w:p>
-    <w:p>
-      <w:pPr>
-        <w:ind w:firstLine="420"/>
-      </w:pPr>
-      <w:r>
-        <w:t xml:space="preserve">      terminationGracePeriodSeconds: 30</w:t>
-      </w:r>
-    </w:p>
-    <w:p>
-      <w:pPr>
-        <w:ind w:firstLine="420"/>
-      </w:pPr>
-      <w:r>
-        <w:t xml:space="preserve">      volumes:</w:t>
-      </w:r>
-    </w:p>
-    <w:p>
-      <w:pPr>
-        <w:ind w:firstLine="420"/>
-      </w:pPr>
-      <w:r>
-        <w:t xml:space="preserve">      - hostPath:</w:t>
-      </w:r>
-    </w:p>
-    <w:p>
-      <w:pPr>
-        <w:ind w:firstLine="420"/>
-      </w:pPr>
-      <w:r>
-        <w:t xml:space="preserve">          path: /usr/share/zoneinfo/Asia/Shanghai</w:t>
-      </w:r>
-    </w:p>
-    <w:p>
-      <w:pPr>
-        <w:ind w:firstLine="420"/>
-      </w:pPr>
-      <w:r>
-        <w:t xml:space="preserve">          type: ""</w:t>
-      </w:r>
-    </w:p>
-    <w:p>
-      <w:pPr>
-        <w:ind w:firstLine="420"/>
-      </w:pPr>
-      <w:r>
-        <w:t xml:space="preserve">        name: tz-config</w:t>
-      </w:r>
-    </w:p>
-    <w:p>
-      <w:pPr>
-        <w:ind w:firstLine="420"/>
-      </w:pPr>
-      <w:r>
-        <w:t xml:space="preserve">      - hostPath:</w:t>
-      </w:r>
-    </w:p>
-    <w:p>
-      <w:pPr>
-        <w:ind w:firstLine="420"/>
-      </w:pPr>
-      <w:r>
-        <w:t xml:space="preserve">          path: /etc/timezone</w:t>
-      </w:r>
-    </w:p>
-    <w:p>
-      <w:pPr>
-        <w:ind w:firstLine="420"/>
-      </w:pPr>
-      <w:r>
-        <w:t xml:space="preserve">          type: ""</w:t>
-      </w:r>
-    </w:p>
-    <w:p>
-      <w:pPr>
-        <w:ind w:firstLine="420"/>
-      </w:pPr>
-      <w:r>
-        <w:t xml:space="preserve">        name: timezone</w:t>
-      </w:r>
-    </w:p>
-    <w:p>
-      <w:pPr>
-        <w:ind w:firstLine="420"/>
-      </w:pPr>
-      <w:r>
-        <w:t xml:space="preserve">  updateStrategy:</w:t>
-      </w:r>
-    </w:p>
-    <w:p>
-      <w:pPr>
-        <w:ind w:firstLine="420"/>
-      </w:pPr>
-      <w:r>
-        <w:t xml:space="preserve">    rollingUpdate:</w:t>
-      </w:r>
-    </w:p>
-    <w:p>
-      <w:pPr>
-        <w:ind w:firstLine="420"/>
-      </w:pPr>
-      <w:r>
-        <w:t xml:space="preserve">      partition: 0</w:t>
-      </w:r>
-    </w:p>
-    <w:p>
-      <w:pPr>
-        <w:ind w:firstLine="420"/>
-      </w:pPr>
-      <w:r>
-        <w:lastRenderedPageBreak/>
-        <w:t xml:space="preserve">    type: RollingUpdate</w:t>
-      </w:r>
-    </w:p>
-    <w:p>
-      <w:pPr>
-        <w:ind w:firstLine="420"/>
-        <w:rPr>
-          <w:color w:val="FF0000"/>
-        </w:rPr>
-      </w:pPr>
-      <w:r>
-        <w:rPr>
-          <w:color w:val="FF0000"/>
-        </w:rPr>
-        <w:t xml:space="preserve">  volumeClaimTemplates:</w:t>
-      </w:r>
-    </w:p>
-    <w:p>
-      <w:pPr>
-        <w:ind w:firstLine="420"/>
-        <w:rPr>
-          <w:color w:val="FF0000"/>
-        </w:rPr>
-      </w:pPr>
-      <w:r>
-        <w:rPr>
-          <w:color w:val="FF0000"/>
-        </w:rPr>
-        <w:t xml:space="preserve">  - metadata:</w:t>
-      </w:r>
-    </w:p>
-    <w:p>
-      <w:pPr>
-        <w:ind w:firstLine="420"/>
-        <w:rPr>
-          <w:color w:val="FF0000"/>
-        </w:rPr>
-      </w:pPr>
-      <w:r>
-        <w:rPr>
-          <w:color w:val="FF0000"/>
-        </w:rPr>
-        <w:t xml:space="preserve">      creationTimestamp: null</w:t>
-      </w:r>
-    </w:p>
-    <w:p>
-      <w:pPr>
-        <w:ind w:firstLine="420"/>
-        <w:rPr>
-          <w:color w:val="FF0000"/>
-        </w:rPr>
-      </w:pPr>
-      <w:r>
-        <w:rPr>
-          <w:color w:val="FF0000"/>
-        </w:rPr>
-        <w:t xml:space="preserve">      name: test-block</w:t>
-      </w:r>
-    </w:p>
-    <w:p>
-      <w:pPr>
-        <w:ind w:firstLine="420"/>
-        <w:rPr>
-          <w:color w:val="FF0000"/>
-        </w:rPr>
-      </w:pPr>
-      <w:r>
-        <w:rPr>
-          <w:color w:val="FF0000"/>
-        </w:rPr>
-        <w:t xml:space="preserve">    spec:</w:t>
-      </w:r>
-    </w:p>
-    <w:p>
-      <w:pPr>
-        <w:ind w:firstLine="420"/>
-        <w:rPr>
-          <w:color w:val="FF0000"/>
-        </w:rPr>
-      </w:pPr>
-      <w:r>
-        <w:rPr>
-          <w:color w:val="FF0000"/>
-        </w:rPr>
-        <w:t xml:space="preserve">      accessModes:</w:t>
-      </w:r>
-    </w:p>
-    <w:p>
-      <w:pPr>
-        <w:ind w:firstLine="420"/>
-        <w:rPr>
-          <w:color w:val="FF0000"/>
-        </w:rPr>
-      </w:pPr>
-      <w:r>
-        <w:rPr>
-          <w:color w:val="FF0000"/>
-        </w:rPr>
-        <w:t xml:space="preserve">      - ReadWriteOnce</w:t>
-      </w:r>
-    </w:p>
-    <w:p>
-      <w:pPr>
-        <w:ind w:firstLine="420"/>
-        <w:rPr>
-          <w:color w:val="FF0000"/>
-        </w:rPr>
-      </w:pPr>
-      <w:r>
-        <w:rPr>
-          <w:color w:val="FF0000"/>
-        </w:rPr>
-        <w:t xml:space="preserve">      resources:</w:t>
-      </w:r>
-    </w:p>
-    <w:p>
-      <w:pPr>
-        <w:ind w:firstLine="420"/>
-        <w:rPr>
-          <w:color w:val="FF0000"/>
-        </w:rPr>
-      </w:pPr>
-      <w:r>
-        <w:rPr>
-          <w:color w:val="FF0000"/>
-        </w:rPr>
-        <w:t xml:space="preserve">        limits:</w:t>
-      </w:r>
-    </w:p>
-    <w:p>
-      <w:pPr>
-        <w:ind w:firstLine="420"/>
-        <w:rPr>
-          <w:color w:val="FF0000"/>
-        </w:rPr>
-      </w:pPr>
-      <w:r>
-        <w:rPr>
-          <w:color w:val="FF0000"/>
-        </w:rPr>
-        <w:t xml:space="preserve">          storage: 10Gi</w:t>
-      </w:r>
-    </w:p>
-    <w:p>
-      <w:pPr>
-        <w:ind w:firstLine="420"/>
-        <w:rPr>
-          <w:color w:val="FF0000"/>
-        </w:rPr>
-      </w:pPr>
-      <w:r>
-        <w:rPr>
-          <w:color w:val="FF0000"/>
-        </w:rPr>
-        <w:t xml:space="preserve">        requests:</w:t>
-      </w:r>
-    </w:p>
-    <w:p>
-      <w:pPr>
-        <w:ind w:firstLine="420"/>
-        <w:rPr>
-          <w:color w:val="FF0000"/>
-        </w:rPr>
-      </w:pPr>
-      <w:r>
-        <w:rPr>
-          <w:color w:val="FF0000"/>
-        </w:rPr>
-        <w:t xml:space="preserve">          storage: 1Gi</w:t>
-      </w:r>
-    </w:p>
-    <w:p>
-      <w:pPr>
-        <w:ind w:firstLine="420"/>
-        <w:rPr>
-          <w:color w:val="FF0000"/>
-        </w:rPr>
-      </w:pPr>
-      <w:r>
-        <w:rPr>
-          <w:color w:val="FF0000"/>
-        </w:rPr>
-        <w:t xml:space="preserve">      storageClassName: rook-ceph-block</w:t>
-      </w:r>
-    </w:p>
-    <w:p>
-      <w:pPr>
-        <w:ind w:firstLine="420"/>
-        <w:rPr>
-          <w:color w:val="FF0000"/>
-        </w:rPr>
-      </w:pPr>
-      <w:r>
-        <w:rPr>
-          <w:color w:val="FF0000"/>
-        </w:rPr>
-        <w:t xml:space="preserve">      volumeMode: Filesystem</w:t>
-      </w:r>
-    </w:p>
-    <w:p>
-      <w:pPr>
-        <w:ind w:firstLine="420"/>
-        <w:rPr>
-          <w:color w:val="FF0000"/>
-        </w:rPr>
-      </w:pPr>
-    </w:p>
-    <w:p>
-      <w:pPr>
-        <w:ind w:firstLine="420"/>
-        <w:rPr>
-          <w:color w:val="FF0000"/>
-        </w:rPr>
-      </w:pPr>
-    </w:p>
-    <w:p>
-      <w:pPr>
-        <w:ind w:firstLine="420"/>
-        <w:rPr>
-          <w:color w:val="FF0000"/>
-        </w:rPr>
-      </w:pPr>
-    </w:p>
-    <w:p>
-      <w:pPr>
-        <w:ind w:firstLine="420"/>
-        <w:rPr>
-          <w:color w:val="FF0000"/>
-        </w:rPr>
-      </w:pPr>
-      <w:r>
-        <w:rPr>
-          <w:rFonts w:hint="eastAsia"/>
-          <w:color w:val="FF0000"/>
-        </w:rPr>
-        <w:t>使用pvc动态申请pv</w:t>
-      </w:r>
-    </w:p>
-    <w:p>
-      <w:pPr>
-        <w:ind w:firstLine="420"/>
-        <w:rPr>
-          <w:color w:val="FF0000"/>
-        </w:rPr>
-      </w:pPr>
-      <w:r>
-        <w:rPr>
-          <w:color w:val="FF0000"/>
-        </w:rPr>
-        <w:t>apiVersion: v1</w:t>
-      </w:r>
-    </w:p>
-    <w:p>
-      <w:pPr>
-        <w:ind w:firstLine="420"/>
-        <w:rPr>
-          <w:color w:val="FF0000"/>
-        </w:rPr>
-      </w:pPr>
-      <w:r>
-        <w:rPr>
-          <w:color w:val="FF0000"/>
-        </w:rPr>
-        <w:t>kind: PersistentVolumeClaim</w:t>
-      </w:r>
-    </w:p>
-    <w:p>
-      <w:pPr>
-        <w:ind w:firstLine="420"/>
-        <w:rPr>
-          <w:color w:val="FF0000"/>
-        </w:rPr>
-      </w:pPr>
-      <w:r>
-        <w:rPr>
-          <w:color w:val="FF0000"/>
-        </w:rPr>
-        <w:t>metadata:</w:t>
-      </w:r>
-    </w:p>
-    <w:p>
-      <w:pPr>
-        <w:ind w:firstLine="420"/>
-        <w:rPr>
-          <w:color w:val="FF0000"/>
-        </w:rPr>
-      </w:pPr>
-      <w:r>
-        <w:rPr>
-          <w:color w:val="FF0000"/>
-        </w:rPr>
         <w:t xml:space="preserve">  name: rook-ceph-test-pvc</w:t>
       </w:r>
     </w:p>
@@ -1714,89 +1877,89 @@
     </w:p>
     <w:p>
       <w:r>
+        <w:t xml:space="preserve">  EphemeralContainers: true</w:t>
+      </w:r>
+    </w:p>
+    <w:p>
+      <w:r>
+        <w:t xml:space="preserve">  VolumeSnapshotDataSource: true</w:t>
+      </w:r>
+    </w:p>
+    <w:p>
+      <w:r>
+        <w:t xml:space="preserve">  ExpandCSIVolumes: true</w:t>
+      </w:r>
+    </w:p>
+    <w:p/>
+    <w:p>
+      <w:r>
+        <w:t xml:space="preserve">[root@k8s-master01 rook]# cat /usr/lib/systemd/system/kube-proxy.service </w:t>
+      </w:r>
+    </w:p>
+    <w:p>
+      <w:r>
+        <w:t>[Unit]</w:t>
+      </w:r>
+    </w:p>
+    <w:p>
+      <w:r>
+        <w:t>Description=Kubernetes Kube Proxy</w:t>
+      </w:r>
+    </w:p>
+    <w:p>
+      <w:r>
+        <w:t>Documentation=https://github.com/kubernetes/kubernetes</w:t>
+      </w:r>
+    </w:p>
+    <w:p>
+      <w:r>
+        <w:t>After=network.target</w:t>
+      </w:r>
+    </w:p>
+    <w:p/>
+    <w:p>
+      <w:r>
+        <w:t>[Service]</w:t>
+      </w:r>
+    </w:p>
+    <w:p>
+      <w:r>
+        <w:t>ExecStart=/usr/local/bin/kube-proxy \</w:t>
+      </w:r>
+    </w:p>
+    <w:p>
+      <w:r>
+        <w:t xml:space="preserve">  --config=/etc/kubernetes/kube-proxy.conf \</w:t>
+      </w:r>
+    </w:p>
+    <w:p>
+      <w:r>
+        <w:t xml:space="preserve">  --feature-gates=EphemeralContainers=true,ExpandCSIVolumes=true,VolumeSnapshotDataSource=true \</w:t>
+      </w:r>
+    </w:p>
+    <w:p>
+      <w:r>
+        <w:t xml:space="preserve">  --v=2</w:t>
+      </w:r>
+    </w:p>
+    <w:p>
+      <w:r>
+        <w:t>[root@k8s-master01 rook]# cat /etc/systemd/system/kubelet.service.d/10-kubelet.conf</w:t>
+      </w:r>
+    </w:p>
+    <w:p>
+      <w:r>
+        <w:t>[Service]</w:t>
+      </w:r>
+    </w:p>
+    <w:p>
+      <w:r>
+        <w:t>Environment="KUBELET_KUBECONFIG_ARGS=--bootstrap-kubeconfig=/etc/kubernetes/bootstrap-kubelet.kubeconfig --kubeconfig=/etc/kubernetes/kubelet.kubeconfig"</w:t>
+      </w:r>
+    </w:p>
+    <w:p>
+      <w:r>
         <w:lastRenderedPageBreak/>
-        <w:t xml:space="preserve">  EphemeralContainers: true</w:t>
-      </w:r>
-    </w:p>
-    <w:p>
-      <w:r>
-        <w:t xml:space="preserve">  VolumeSnapshotDataSource: true</w:t>
-      </w:r>
-    </w:p>
-    <w:p>
-      <w:r>
-        <w:t xml:space="preserve">  ExpandCSIVolumes: true</w:t>
-      </w:r>
-    </w:p>
-    <w:p/>
-    <w:p>
-      <w:r>
-        <w:t xml:space="preserve">[root@k8s-master01 rook]# cat /usr/lib/systemd/system/kube-proxy.service </w:t>
-      </w:r>
-    </w:p>
-    <w:p>
-      <w:r>
-        <w:t>[Unit]</w:t>
-      </w:r>
-    </w:p>
-    <w:p>
-      <w:r>
-        <w:t>Description=Kubernetes Kube Proxy</w:t>
-      </w:r>
-    </w:p>
-    <w:p>
-      <w:r>
-        <w:t>Documentation=https://github.com/kubernetes/kubernetes</w:t>
-      </w:r>
-    </w:p>
-    <w:p>
-      <w:r>
-        <w:t>After=network.target</w:t>
-      </w:r>
-    </w:p>
-    <w:p/>
-    <w:p>
-      <w:r>
-        <w:t>[Service]</w:t>
-      </w:r>
-    </w:p>
-    <w:p>
-      <w:r>
-        <w:t>ExecStart=/usr/local/bin/kube-proxy \</w:t>
-      </w:r>
-    </w:p>
-    <w:p>
-      <w:r>
-        <w:t xml:space="preserve">  --config=/etc/kubernetes/kube-proxy.conf \</w:t>
-      </w:r>
-    </w:p>
-    <w:p>
-      <w:r>
-        <w:t xml:space="preserve">  --feature-gates=EphemeralContainers=true,ExpandCSIVolumes=true,VolumeSnapshotDataSource=true \</w:t>
-      </w:r>
-    </w:p>
-    <w:p>
-      <w:r>
-        <w:t xml:space="preserve">  --v=2</w:t>
-      </w:r>
-    </w:p>
-    <w:p>
-      <w:r>
-        <w:t>[root@k8s-master01 rook]# cat /etc/systemd/system/kubelet.service.d/10-kubelet.conf</w:t>
-      </w:r>
-    </w:p>
-    <w:p>
-      <w:r>
-        <w:t>[Service]</w:t>
-      </w:r>
-    </w:p>
-    <w:p>
-      <w:r>
-        <w:t>Environment="KUBELET_KUBECONFIG_ARGS=--bootstrap-kubeconfig=/etc/kubernetes/bootstrap-kubelet.kubeconfig --kubeconfig=/etc/kubernetes/kubelet.kubeconfig"</w:t>
-      </w:r>
-    </w:p>
-    <w:p>
-      <w:r>
         <w:t>Environment="KUBELET_SYSTEM_ARGS=--network-plugin=cni --cni-conf-dir=/etc/cni/net.d --cni-bin-dir=/opt/cni/bin"</w:t>
       </w:r>
     </w:p>
@@ -3195,8 +3358,6 @@
         </w:rPr>
         <w:t>卸载：</w:t>
       </w:r>
-      <w:bookmarkStart w:id="0" w:name="_GoBack"/>
-      <w:bookmarkEnd w:id="0"/>
       <w:r>
         <w:rPr>
           <w:rFonts w:ascii="Courier New" w:eastAsia="宋体" w:hAnsi="Courier New" w:cs="Courier New"/>
@@ -3212,7 +3373,6 @@
     <w:p>
       <w:pPr>
         <w:rPr>
-          <w:rFonts w:hint="eastAsia"/>
           <w:color w:val="FF0000"/>
         </w:rPr>
       </w:pPr>
@@ -3228,7 +3388,7 @@
 </file>
 
 <file path=word/endnotes.xml><?xml version="1.0" encoding="utf-8"?>
-<w:endnotes xmlns:wpc="http://schemas.microsoft.com/office/word/2010/wordprocessingCanvas" xmlns:cx="http://schemas.microsoft.com/office/drawing/2014/chartex" xmlns:cx1="http://schemas.microsoft.com/office/drawing/2015/9/8/chartex" xmlns:cx2="http://schemas.microsoft.com/office/drawing/2015/10/21/chartex" xmlns:cx3="http://schemas.microsoft.com/office/drawing/2016/5/9/chartex" xmlns:cx4="http://schemas.microsoft.com/office/drawing/2016/5/10/chartex" xmlns:cx5="http://schemas.microsoft.com/office/drawing/2016/5/11/chartex" xmlns:cx6="http://schemas.microsoft.com/office/drawing/2016/5/12/chartex" xmlns:cx7="http://schemas.microsoft.com/office/drawing/2016/5/13/chartex" xmlns:cx8="http://schemas.microsoft.com/office/drawing/2016/5/14/chartex" xmlns:mc="http://schemas.openxmlformats.org/markup-compatibility/2006" xmlns:aink="http://schemas.microsoft.com/office/drawing/2016/ink" xmlns:am3d="http://schemas.microsoft.com/office/drawing/2017/model3d" xmlns:o="urn:schemas-microsoft-com:office:office" xmlns:r="http://schemas.openxmlformats.org/officeDocument/2006/relationships" xmlns:m="http://schemas.openxmlformats.org/officeDocument/2006/math" xmlns:v="urn:schemas-microsoft-com:vml" xmlns:wp14="http://schemas.microsoft.com/office/word/2010/wordprocessingDrawing" xmlns:wp="http://schemas.openxmlformats.org/drawingml/2006/wordprocessingDrawing" xmlns:w10="urn:schemas-microsoft-com:office:word" xmlns:w="http://schemas.openxmlformats.org/wordprocessingml/2006/main" xmlns:w14="http://schemas.microsoft.com/office/word/2010/wordml" xmlns:w15="http://schemas.microsoft.com/office/word/2012/wordml" xmlns:w16cid="http://schemas.microsoft.com/office/word/2016/wordml/cid" xmlns:w16se="http://schemas.microsoft.com/office/word/2015/wordml/symex" xmlns:wpg="http://schemas.microsoft.com/office/word/2010/wordprocessingGroup" xmlns:wpi="http://schemas.microsoft.com/office/word/2010/wordprocessingInk" xmlns:wne="http://schemas.microsoft.com/office/word/2006/wordml" xmlns:wps="http://schemas.microsoft.com/office/word/2010/wordprocessingShape" mc:Ignorable="w14 w15 w16se w16cid wp14">
+<w:endnotes xmlns:wpc="http://schemas.microsoft.com/office/word/2010/wordprocessingCanvas" xmlns:cx="http://schemas.microsoft.com/office/drawing/2014/chartex" xmlns:cx1="http://schemas.microsoft.com/office/drawing/2015/9/8/chartex" xmlns:cx2="http://schemas.microsoft.com/office/drawing/2015/10/21/chartex" xmlns:cx3="http://schemas.microsoft.com/office/drawing/2016/5/9/chartex" xmlns:cx4="http://schemas.microsoft.com/office/drawing/2016/5/10/chartex" xmlns:cx5="http://schemas.microsoft.com/office/drawing/2016/5/11/chartex" xmlns:cx6="http://schemas.microsoft.com/office/drawing/2016/5/12/chartex" xmlns:cx7="http://schemas.microsoft.com/office/drawing/2016/5/13/chartex" xmlns:cx8="http://schemas.microsoft.com/office/drawing/2016/5/14/chartex" xmlns:mc="http://schemas.openxmlformats.org/markup-compatibility/2006" xmlns:aink="http://schemas.microsoft.com/office/drawing/2016/ink" xmlns:am3d="http://schemas.microsoft.com/office/drawing/2017/model3d" xmlns:o="urn:schemas-microsoft-com:office:office" xmlns:r="http://schemas.openxmlformats.org/officeDocument/2006/relationships" xmlns:m="http://schemas.openxmlformats.org/officeDocument/2006/math" xmlns:v="urn:schemas-microsoft-com:vml" xmlns:wp14="http://schemas.microsoft.com/office/word/2010/wordprocessingDrawing" xmlns:wp="http://schemas.openxmlformats.org/drawingml/2006/wordprocessingDrawing" xmlns:w10="urn:schemas-microsoft-com:office:word" xmlns:w="http://schemas.openxmlformats.org/wordprocessingml/2006/main" xmlns:w14="http://schemas.microsoft.com/office/word/2010/wordml" xmlns:w15="http://schemas.microsoft.com/office/word/2012/wordml" xmlns:w16cex="http://schemas.microsoft.com/office/word/2018/wordml/cex" xmlns:w16cid="http://schemas.microsoft.com/office/word/2016/wordml/cid" xmlns:w16="http://schemas.microsoft.com/office/word/2018/wordml" xmlns:w16se="http://schemas.microsoft.com/office/word/2015/wordml/symex" xmlns:wpg="http://schemas.microsoft.com/office/word/2010/wordprocessingGroup" xmlns:wpi="http://schemas.microsoft.com/office/word/2010/wordprocessingInk" xmlns:wne="http://schemas.microsoft.com/office/word/2006/wordml" xmlns:wps="http://schemas.microsoft.com/office/word/2010/wordprocessingShape" mc:Ignorable="w14 w15 w16se w16cid w16 w16cex wp14">
   <w:endnote w:type="separator" w:id="-1">
     <w:p>
       <w:r>
@@ -3247,7 +3407,7 @@
 </file>
 
 <file path=word/footnotes.xml><?xml version="1.0" encoding="utf-8"?>
-<w:footnotes xmlns:wpc="http://schemas.microsoft.com/office/word/2010/wordprocessingCanvas" xmlns:cx="http://schemas.microsoft.com/office/drawing/2014/chartex" xmlns:cx1="http://schemas.microsoft.com/office/drawing/2015/9/8/chartex" xmlns:cx2="http://schemas.microsoft.com/office/drawing/2015/10/21/chartex" xmlns:cx3="http://schemas.microsoft.com/office/drawing/2016/5/9/chartex" xmlns:cx4="http://schemas.microsoft.com/office/drawing/2016/5/10/chartex" xmlns:cx5="http://schemas.microsoft.com/office/drawing/2016/5/11/chartex" xmlns:cx6="http://schemas.microsoft.com/office/drawing/2016/5/12/chartex" xmlns:cx7="http://schemas.microsoft.com/office/drawing/2016/5/13/chartex" xmlns:cx8="http://schemas.microsoft.com/office/drawing/2016/5/14/chartex" xmlns:mc="http://schemas.openxmlformats.org/markup-compatibility/2006" xmlns:aink="http://schemas.microsoft.com/office/drawing/2016/ink" xmlns:am3d="http://schemas.microsoft.com/office/drawing/2017/model3d" xmlns:o="urn:schemas-microsoft-com:office:office" xmlns:r="http://schemas.openxmlformats.org/officeDocument/2006/relationships" xmlns:m="http://schemas.openxmlformats.org/officeDocument/2006/math" xmlns:v="urn:schemas-microsoft-com:vml" xmlns:wp14="http://schemas.microsoft.com/office/word/2010/wordprocessingDrawing" xmlns:wp="http://schemas.openxmlformats.org/drawingml/2006/wordprocessingDrawing" xmlns:w10="urn:schemas-microsoft-com:office:word" xmlns:w="http://schemas.openxmlformats.org/wordprocessingml/2006/main" xmlns:w14="http://schemas.microsoft.com/office/word/2010/wordml" xmlns:w15="http://schemas.microsoft.com/office/word/2012/wordml" xmlns:w16cid="http://schemas.microsoft.com/office/word/2016/wordml/cid" xmlns:w16se="http://schemas.microsoft.com/office/word/2015/wordml/symex" xmlns:wpg="http://schemas.microsoft.com/office/word/2010/wordprocessingGroup" xmlns:wpi="http://schemas.microsoft.com/office/word/2010/wordprocessingInk" xmlns:wne="http://schemas.microsoft.com/office/word/2006/wordml" xmlns:wps="http://schemas.microsoft.com/office/word/2010/wordprocessingShape" mc:Ignorable="w14 w15 w16se w16cid wp14">
+<w:footnotes xmlns:wpc="http://schemas.microsoft.com/office/word/2010/wordprocessingCanvas" xmlns:cx="http://schemas.microsoft.com/office/drawing/2014/chartex" xmlns:cx1="http://schemas.microsoft.com/office/drawing/2015/9/8/chartex" xmlns:cx2="http://schemas.microsoft.com/office/drawing/2015/10/21/chartex" xmlns:cx3="http://schemas.microsoft.com/office/drawing/2016/5/9/chartex" xmlns:cx4="http://schemas.microsoft.com/office/drawing/2016/5/10/chartex" xmlns:cx5="http://schemas.microsoft.com/office/drawing/2016/5/11/chartex" xmlns:cx6="http://schemas.microsoft.com/office/drawing/2016/5/12/chartex" xmlns:cx7="http://schemas.microsoft.com/office/drawing/2016/5/13/chartex" xmlns:cx8="http://schemas.microsoft.com/office/drawing/2016/5/14/chartex" xmlns:mc="http://schemas.openxmlformats.org/markup-compatibility/2006" xmlns:aink="http://schemas.microsoft.com/office/drawing/2016/ink" xmlns:am3d="http://schemas.microsoft.com/office/drawing/2017/model3d" xmlns:o="urn:schemas-microsoft-com:office:office" xmlns:r="http://schemas.openxmlformats.org/officeDocument/2006/relationships" xmlns:m="http://schemas.openxmlformats.org/officeDocument/2006/math" xmlns:v="urn:schemas-microsoft-com:vml" xmlns:wp14="http://schemas.microsoft.com/office/word/2010/wordprocessingDrawing" xmlns:wp="http://schemas.openxmlformats.org/drawingml/2006/wordprocessingDrawing" xmlns:w10="urn:schemas-microsoft-com:office:word" xmlns:w="http://schemas.openxmlformats.org/wordprocessingml/2006/main" xmlns:w14="http://schemas.microsoft.com/office/word/2010/wordml" xmlns:w15="http://schemas.microsoft.com/office/word/2012/wordml" xmlns:w16cex="http://schemas.microsoft.com/office/word/2018/wordml/cex" xmlns:w16cid="http://schemas.microsoft.com/office/word/2016/wordml/cid" xmlns:w16="http://schemas.microsoft.com/office/word/2018/wordml" xmlns:w16se="http://schemas.microsoft.com/office/word/2015/wordml/symex" xmlns:wpg="http://schemas.microsoft.com/office/word/2010/wordprocessingGroup" xmlns:wpi="http://schemas.microsoft.com/office/word/2010/wordprocessingInk" xmlns:wne="http://schemas.microsoft.com/office/word/2006/wordml" xmlns:wps="http://schemas.microsoft.com/office/word/2010/wordprocessingShape" mc:Ignorable="w14 w15 w16se w16cid w16 w16cex wp14">
   <w:footnote w:type="separator" w:id="-1">
     <w:p>
       <w:r>
@@ -3266,7 +3426,7 @@
 </file>
 
 <file path=word/numbering.xml><?xml version="1.0" encoding="utf-8"?>
-<w:numbering xmlns:wpc="http://schemas.microsoft.com/office/word/2010/wordprocessingCanvas" xmlns:cx="http://schemas.microsoft.com/office/drawing/2014/chartex" xmlns:cx1="http://schemas.microsoft.com/office/drawing/2015/9/8/chartex" xmlns:cx2="http://schemas.microsoft.com/office/drawing/2015/10/21/chartex" xmlns:cx3="http://schemas.microsoft.com/office/drawing/2016/5/9/chartex" xmlns:cx4="http://schemas.microsoft.com/office/drawing/2016/5/10/chartex" xmlns:cx5="http://schemas.microsoft.com/office/drawing/2016/5/11/chartex" xmlns:cx6="http://schemas.microsoft.com/office/drawing/2016/5/12/chartex" xmlns:cx7="http://schemas.microsoft.com/office/drawing/2016/5/13/chartex" xmlns:cx8="http://schemas.microsoft.com/office/drawing/2016/5/14/chartex" xmlns:mc="http://schemas.openxmlformats.org/markup-compatibility/2006" xmlns:aink="http://schemas.microsoft.com/office/drawing/2016/ink" xmlns:am3d="http://schemas.microsoft.com/office/drawing/2017/model3d" xmlns:o="urn:schemas-microsoft-com:office:office" xmlns:r="http://schemas.openxmlformats.org/officeDocument/2006/relationships" xmlns:m="http://schemas.openxmlformats.org/officeDocument/2006/math" xmlns:v="urn:schemas-microsoft-com:vml" xmlns:wp14="http://schemas.microsoft.com/office/word/2010/wordprocessingDrawing" xmlns:wp="http://schemas.openxmlformats.org/drawingml/2006/wordprocessingDrawing" xmlns:w10="urn:schemas-microsoft-com:office:word" xmlns:w="http://schemas.openxmlformats.org/wordprocessingml/2006/main" xmlns:w14="http://schemas.microsoft.com/office/word/2010/wordml" xmlns:w15="http://schemas.microsoft.com/office/word/2012/wordml" xmlns:w16cid="http://schemas.microsoft.com/office/word/2016/wordml/cid" xmlns:w16se="http://schemas.microsoft.com/office/word/2015/wordml/symex" xmlns:wpg="http://schemas.microsoft.com/office/word/2010/wordprocessingGroup" xmlns:wpi="http://schemas.microsoft.com/office/word/2010/wordprocessingInk" xmlns:wne="http://schemas.microsoft.com/office/word/2006/wordml" xmlns:wps="http://schemas.microsoft.com/office/word/2010/wordprocessingShape" mc:Ignorable="w14 w15 w16se w16cid wp14">
+<w:numbering xmlns:wpc="http://schemas.microsoft.com/office/word/2010/wordprocessingCanvas" xmlns:cx="http://schemas.microsoft.com/office/drawing/2014/chartex" xmlns:cx1="http://schemas.microsoft.com/office/drawing/2015/9/8/chartex" xmlns:cx2="http://schemas.microsoft.com/office/drawing/2015/10/21/chartex" xmlns:cx3="http://schemas.microsoft.com/office/drawing/2016/5/9/chartex" xmlns:cx4="http://schemas.microsoft.com/office/drawing/2016/5/10/chartex" xmlns:cx5="http://schemas.microsoft.com/office/drawing/2016/5/11/chartex" xmlns:cx6="http://schemas.microsoft.com/office/drawing/2016/5/12/chartex" xmlns:cx7="http://schemas.microsoft.com/office/drawing/2016/5/13/chartex" xmlns:cx8="http://schemas.microsoft.com/office/drawing/2016/5/14/chartex" xmlns:mc="http://schemas.openxmlformats.org/markup-compatibility/2006" xmlns:aink="http://schemas.microsoft.com/office/drawing/2016/ink" xmlns:am3d="http://schemas.microsoft.com/office/drawing/2017/model3d" xmlns:o="urn:schemas-microsoft-com:office:office" xmlns:r="http://schemas.openxmlformats.org/officeDocument/2006/relationships" xmlns:m="http://schemas.openxmlformats.org/officeDocument/2006/math" xmlns:v="urn:schemas-microsoft-com:vml" xmlns:wp14="http://schemas.microsoft.com/office/word/2010/wordprocessingDrawing" xmlns:wp="http://schemas.openxmlformats.org/drawingml/2006/wordprocessingDrawing" xmlns:w10="urn:schemas-microsoft-com:office:word" xmlns:w="http://schemas.openxmlformats.org/wordprocessingml/2006/main" xmlns:w14="http://schemas.microsoft.com/office/word/2010/wordml" xmlns:w15="http://schemas.microsoft.com/office/word/2012/wordml" xmlns:w16cex="http://schemas.microsoft.com/office/word/2018/wordml/cex" xmlns:w16cid="http://schemas.microsoft.com/office/word/2016/wordml/cid" xmlns:w16="http://schemas.microsoft.com/office/word/2018/wordml" xmlns:w16se="http://schemas.microsoft.com/office/word/2015/wordml/symex" xmlns:wpg="http://schemas.microsoft.com/office/word/2010/wordprocessingGroup" xmlns:wpi="http://schemas.microsoft.com/office/word/2010/wordprocessingInk" xmlns:wne="http://schemas.microsoft.com/office/word/2006/wordml" xmlns:wps="http://schemas.microsoft.com/office/word/2010/wordprocessingShape" mc:Ignorable="w14 w15 w16se w16cid w16 w16cex wp14">
   <w:abstractNum w:abstractNumId="0" w15:restartNumberingAfterBreak="0">
     <w:nsid w:val="55B83CAE"/>
     <w:multiLevelType w:val="hybridMultilevel"/>
@@ -3363,7 +3523,7 @@
 </file>
 
 <file path=word/styles.xml><?xml version="1.0" encoding="utf-8"?>
-<w:styles xmlns:mc="http://schemas.openxmlformats.org/markup-compatibility/2006" xmlns:r="http://schemas.openxmlformats.org/officeDocument/2006/relationships" xmlns:w="http://schemas.openxmlformats.org/wordprocessingml/2006/main" xmlns:w14="http://schemas.microsoft.com/office/word/2010/wordml" xmlns:w15="http://schemas.microsoft.com/office/word/2012/wordml" xmlns:w16cid="http://schemas.microsoft.com/office/word/2016/wordml/cid" xmlns:w16se="http://schemas.microsoft.com/office/word/2015/wordml/symex" mc:Ignorable="w14 w15 w16se w16cid">
+<w:styles xmlns:mc="http://schemas.openxmlformats.org/markup-compatibility/2006" xmlns:r="http://schemas.openxmlformats.org/officeDocument/2006/relationships" xmlns:w="http://schemas.openxmlformats.org/wordprocessingml/2006/main" xmlns:w14="http://schemas.microsoft.com/office/word/2010/wordml" xmlns:w15="http://schemas.microsoft.com/office/word/2012/wordml" xmlns:w16cex="http://schemas.microsoft.com/office/word/2018/wordml/cex" xmlns:w16cid="http://schemas.microsoft.com/office/word/2016/wordml/cid" xmlns:w16="http://schemas.microsoft.com/office/word/2018/wordml" xmlns:w16se="http://schemas.microsoft.com/office/word/2015/wordml/symex" mc:Ignorable="w14 w15 w16se w16cid w16 w16cex">
   <w:docDefaults>
     <w:rPrDefault>
       <w:rPr>
@@ -3931,6 +4091,17 @@
       <w:ind w:firstLineChars="200" w:firstLine="420"/>
     </w:pPr>
   </w:style>
+  <w:style w:type="character" w:styleId="a9">
+    <w:name w:val="Strong"/>
+    <w:basedOn w:val="a0"/>
+    <w:uiPriority w:val="22"/>
+    <w:qFormat/>
+    <w:rsid w:val="00704C23"/>
+    <w:rPr>
+      <w:b/>
+      <w:bCs/>
+    </w:rPr>
+  </w:style>
 </w:styles>
 </file>
 

</xml_diff>

<commit_message>
add notes for rook ceph
</commit_message>
<xml_diff>
--- a/随堂笔记/chap05 进阶实战/5.10 Rook Ceph.docx
+++ b/随堂笔记/chap05 进阶实战/5.10 Rook Ceph.docx
@@ -3,6 +3,84 @@
 <w:document xmlns:wpc="http://schemas.microsoft.com/office/word/2010/wordprocessingCanvas" xmlns:cx="http://schemas.microsoft.com/office/drawing/2014/chartex" xmlns:cx1="http://schemas.microsoft.com/office/drawing/2015/9/8/chartex" xmlns:cx2="http://schemas.microsoft.com/office/drawing/2015/10/21/chartex" xmlns:cx3="http://schemas.microsoft.com/office/drawing/2016/5/9/chartex" xmlns:cx4="http://schemas.microsoft.com/office/drawing/2016/5/10/chartex" xmlns:cx5="http://schemas.microsoft.com/office/drawing/2016/5/11/chartex" xmlns:cx6="http://schemas.microsoft.com/office/drawing/2016/5/12/chartex" xmlns:cx7="http://schemas.microsoft.com/office/drawing/2016/5/13/chartex" xmlns:cx8="http://schemas.microsoft.com/office/drawing/2016/5/14/chartex" xmlns:mc="http://schemas.openxmlformats.org/markup-compatibility/2006" xmlns:aink="http://schemas.microsoft.com/office/drawing/2016/ink" xmlns:am3d="http://schemas.microsoft.com/office/drawing/2017/model3d" xmlns:o="urn:schemas-microsoft-com:office:office" xmlns:r="http://schemas.openxmlformats.org/officeDocument/2006/relationships" xmlns:m="http://schemas.openxmlformats.org/officeDocument/2006/math" xmlns:v="urn:schemas-microsoft-com:vml" xmlns:wp14="http://schemas.microsoft.com/office/word/2010/wordprocessingDrawing" xmlns:wp="http://schemas.openxmlformats.org/drawingml/2006/wordprocessingDrawing" xmlns:w10="urn:schemas-microsoft-com:office:word" xmlns:w="http://schemas.openxmlformats.org/wordprocessingml/2006/main" xmlns:w14="http://schemas.microsoft.com/office/word/2010/wordml" xmlns:w15="http://schemas.microsoft.com/office/word/2012/wordml" xmlns:w16cex="http://schemas.microsoft.com/office/word/2018/wordml/cex" xmlns:w16cid="http://schemas.microsoft.com/office/word/2016/wordml/cid" xmlns:w16="http://schemas.microsoft.com/office/word/2018/wordml" xmlns:w16se="http://schemas.microsoft.com/office/word/2015/wordml/symex" xmlns:wpg="http://schemas.microsoft.com/office/word/2010/wordprocessingGroup" xmlns:wpi="http://schemas.microsoft.com/office/word/2010/wordprocessingInk" xmlns:wne="http://schemas.microsoft.com/office/word/2006/wordml" xmlns:wps="http://schemas.microsoft.com/office/word/2010/wordprocessingShape" mc:Ignorable="w14 w15 w16se w16cid w16 w16cex wp14">
   <w:body>
     <w:p>
+      <w:pPr>
+        <w:rPr>
+          <w:rFonts w:hint="eastAsia"/>
+          <w:color w:val="FF0000"/>
+        </w:rPr>
+      </w:pPr>
+      <w:r>
+        <w:rPr>
+          <w:rFonts w:hint="eastAsia"/>
+          <w:color w:val="FF0000"/>
+        </w:rPr>
+        <w:t>注意rook的版本大于1</w:t>
+      </w:r>
+      <w:r>
+        <w:rPr>
+          <w:color w:val="FF0000"/>
+        </w:rPr>
+        <w:t>.3</w:t>
+      </w:r>
+      <w:r>
+        <w:rPr>
+          <w:rFonts w:hint="eastAsia"/>
+          <w:color w:val="FF0000"/>
+        </w:rPr>
+        <w:t>，不要使用目录创建集群，要使用单独的裸盘进行创建，也就是创建一个新的磁盘，挂载到宿主机，不进行格式化，直接使用即可。对于的磁盘节点配置如下：</w:t>
+      </w:r>
+    </w:p>
+    <w:p>
+      <w:r>
+        <w:rPr>
+          <w:noProof/>
+        </w:rPr>
+        <w:drawing>
+          <wp:inline distT="0" distB="0" distL="0" distR="0" wp14:anchorId="37C2857B" wp14:editId="04037E97">
+            <wp:extent cx="5274310" cy="1988185"/>
+            <wp:effectExtent l="0" t="0" r="2540" b="0"/>
+            <wp:docPr id="1" name="图片 1"/>
+            <wp:cNvGraphicFramePr>
+              <a:graphicFrameLocks xmlns:a="http://schemas.openxmlformats.org/drawingml/2006/main" noChangeAspect="1"/>
+            </wp:cNvGraphicFramePr>
+            <a:graphic xmlns:a="http://schemas.openxmlformats.org/drawingml/2006/main">
+              <a:graphicData uri="http://schemas.openxmlformats.org/drawingml/2006/picture">
+                <pic:pic xmlns:pic="http://schemas.openxmlformats.org/drawingml/2006/picture">
+                  <pic:nvPicPr>
+                    <pic:cNvPr id="1" name=""/>
+                    <pic:cNvPicPr/>
+                  </pic:nvPicPr>
+                  <pic:blipFill>
+                    <a:blip r:embed="rId7"/>
+                    <a:stretch>
+                      <a:fillRect/>
+                    </a:stretch>
+                  </pic:blipFill>
+                  <pic:spPr>
+                    <a:xfrm>
+                      <a:off x="0" y="0"/>
+                      <a:ext cx="5274310" cy="1988185"/>
+                    </a:xfrm>
+                    <a:prstGeom prst="rect">
+                      <a:avLst/>
+                    </a:prstGeom>
+                  </pic:spPr>
+                </pic:pic>
+              </a:graphicData>
+            </a:graphic>
+          </wp:inline>
+        </w:drawing>
+      </w:r>
+    </w:p>
+    <w:p/>
+    <w:p>
+      <w:pPr>
+        <w:rPr>
+          <w:rFonts w:hint="eastAsia"/>
+        </w:rPr>
+      </w:pPr>
+    </w:p>
+    <w:p>
       <w:r>
         <w:rPr>
           <w:rFonts w:hint="eastAsia"/>
@@ -309,6 +387,7 @@
         <w:rPr>
           <w:rFonts w:hint="eastAsia"/>
         </w:rPr>
+        <w:lastRenderedPageBreak/>
         <w:t>vim</w:t>
       </w:r>
       <w:r>
@@ -411,21 +490,9 @@
         <w:t>secret.yaml</w:t>
       </w:r>
     </w:p>
-    <w:p>
-      <w:pPr>
-        <w:rPr>
-          <w:rFonts w:hint="eastAsia"/>
-        </w:rPr>
-      </w:pPr>
-    </w:p>
     <w:p/>
-    <w:p>
-      <w:pPr>
-        <w:rPr>
-          <w:rFonts w:hint="eastAsia"/>
-        </w:rPr>
-      </w:pPr>
-    </w:p>
+    <w:p/>
+    <w:p/>
     <w:p>
       <w:pPr>
         <w:rPr>
@@ -464,7 +531,7 @@
         </w:rPr>
         <w:t>ook官方文档：</w:t>
       </w:r>
-      <w:hyperlink r:id="rId7" w:history="1">
+      <w:hyperlink r:id="rId8" w:history="1">
         <w:r>
           <w:rPr>
             <w:rStyle w:val="a7"/>
@@ -538,7 +605,7 @@
         </w:rPr>
         <w:t>配置：</w:t>
       </w:r>
-      <w:hyperlink r:id="rId8" w:anchor="osd-configuration-settings" w:history="1">
+      <w:hyperlink r:id="rId9" w:anchor="osd-configuration-settings" w:history="1">
         <w:r>
           <w:rPr>
             <w:rStyle w:val="a7"/>
@@ -685,6 +752,7 @@
         <w:ind w:firstLine="420"/>
       </w:pPr>
       <w:r>
+        <w:lastRenderedPageBreak/>
         <w:t>kind: StatefulSet</w:t>
       </w:r>
     </w:p>
@@ -805,634 +873,634 @@
         <w:ind w:firstLine="420"/>
       </w:pPr>
       <w:r>
+        <w:t xml:space="preserve">  selector:</w:t>
+      </w:r>
+    </w:p>
+    <w:p>
+      <w:pPr>
+        <w:ind w:firstLine="420"/>
+      </w:pPr>
+      <w:r>
+        <w:t xml:space="preserve">    matchLabels:</w:t>
+      </w:r>
+    </w:p>
+    <w:p>
+      <w:pPr>
+        <w:ind w:firstLine="420"/>
+      </w:pPr>
+      <w:r>
+        <w:t xml:space="preserve">      app: test-block-sts</w:t>
+      </w:r>
+    </w:p>
+    <w:p>
+      <w:pPr>
+        <w:ind w:firstLine="420"/>
+      </w:pPr>
+      <w:r>
+        <w:t xml:space="preserve">  serviceName: test-block-sts</w:t>
+      </w:r>
+    </w:p>
+    <w:p>
+      <w:pPr>
+        <w:ind w:firstLine="420"/>
+      </w:pPr>
+      <w:r>
+        <w:t xml:space="preserve">  template:</w:t>
+      </w:r>
+    </w:p>
+    <w:p>
+      <w:pPr>
+        <w:ind w:firstLine="420"/>
+      </w:pPr>
+      <w:r>
+        <w:t xml:space="preserve">    metadata:</w:t>
+      </w:r>
+    </w:p>
+    <w:p>
+      <w:pPr>
+        <w:ind w:firstLine="420"/>
+      </w:pPr>
+      <w:r>
+        <w:t xml:space="preserve">      creationTimestamp: null</w:t>
+      </w:r>
+    </w:p>
+    <w:p>
+      <w:pPr>
+        <w:ind w:firstLine="420"/>
+      </w:pPr>
+      <w:r>
+        <w:t xml:space="preserve">      labels:</w:t>
+      </w:r>
+    </w:p>
+    <w:p>
+      <w:pPr>
+        <w:ind w:firstLine="420"/>
+      </w:pPr>
+      <w:r>
+        <w:t xml:space="preserve">        app: test-block-sts</w:t>
+      </w:r>
+    </w:p>
+    <w:p>
+      <w:pPr>
+        <w:ind w:firstLine="420"/>
+      </w:pPr>
+      <w:r>
+        <w:t xml:space="preserve">    spec:</w:t>
+      </w:r>
+    </w:p>
+    <w:p>
+      <w:pPr>
+        <w:ind w:firstLine="420"/>
+      </w:pPr>
+      <w:r>
+        <w:t xml:space="preserve">      containers:</w:t>
+      </w:r>
+    </w:p>
+    <w:p>
+      <w:pPr>
+        <w:ind w:firstLine="420"/>
+      </w:pPr>
+      <w:r>
+        <w:t xml:space="preserve">      - command:</w:t>
+      </w:r>
+    </w:p>
+    <w:p>
+      <w:pPr>
+        <w:ind w:firstLine="420"/>
+      </w:pPr>
+      <w:r>
+        <w:t xml:space="preserve">        - sh</w:t>
+      </w:r>
+    </w:p>
+    <w:p>
+      <w:pPr>
+        <w:ind w:firstLine="420"/>
+      </w:pPr>
+      <w:r>
+        <w:t xml:space="preserve">        - -c</w:t>
+      </w:r>
+    </w:p>
+    <w:p>
+      <w:pPr>
+        <w:ind w:firstLine="420"/>
+      </w:pPr>
+      <w:r>
+        <w:t xml:space="preserve">        - sleep 3600000</w:t>
+      </w:r>
+    </w:p>
+    <w:p>
+      <w:pPr>
+        <w:ind w:firstLine="420"/>
+      </w:pPr>
+      <w:r>
+        <w:t xml:space="preserve">        env:</w:t>
+      </w:r>
+    </w:p>
+    <w:p>
+      <w:pPr>
+        <w:ind w:firstLine="420"/>
+      </w:pPr>
+      <w:r>
+        <w:t xml:space="preserve">        - name: TZ</w:t>
+      </w:r>
+    </w:p>
+    <w:p>
+      <w:pPr>
+        <w:ind w:firstLine="420"/>
+      </w:pPr>
+      <w:r>
+        <w:t xml:space="preserve">          value: Asia/Shanghai</w:t>
+      </w:r>
+    </w:p>
+    <w:p>
+      <w:pPr>
+        <w:ind w:firstLine="420"/>
+      </w:pPr>
+      <w:r>
+        <w:t xml:space="preserve">        - name: LANG</w:t>
+      </w:r>
+    </w:p>
+    <w:p>
+      <w:pPr>
+        <w:ind w:firstLine="420"/>
+      </w:pPr>
+      <w:r>
+        <w:t xml:space="preserve">          value: C.UTF-8</w:t>
+      </w:r>
+    </w:p>
+    <w:p>
+      <w:pPr>
+        <w:ind w:firstLine="420"/>
+      </w:pPr>
+      <w:r>
+        <w:t xml:space="preserve">        image: nginx</w:t>
+      </w:r>
+    </w:p>
+    <w:p>
+      <w:pPr>
+        <w:ind w:firstLine="420"/>
+      </w:pPr>
+      <w:r>
+        <w:t xml:space="preserve">        imagePullPolicy: Always</w:t>
+      </w:r>
+    </w:p>
+    <w:p>
+      <w:pPr>
+        <w:ind w:firstLine="420"/>
+      </w:pPr>
+      <w:r>
+        <w:t xml:space="preserve">        lifecycle: {}</w:t>
+      </w:r>
+    </w:p>
+    <w:p>
+      <w:pPr>
+        <w:ind w:firstLine="420"/>
+      </w:pPr>
+      <w:r>
+        <w:t xml:space="preserve">        name: test-block-sts</w:t>
+      </w:r>
+    </w:p>
+    <w:p>
+      <w:pPr>
+        <w:ind w:firstLine="420"/>
+      </w:pPr>
+      <w:r>
+        <w:t xml:space="preserve">        ports:</w:t>
+      </w:r>
+    </w:p>
+    <w:p>
+      <w:pPr>
+        <w:ind w:firstLine="420"/>
+      </w:pPr>
+      <w:r>
+        <w:t xml:space="preserve">        - containerPort: 8080</w:t>
+      </w:r>
+    </w:p>
+    <w:p>
+      <w:pPr>
+        <w:ind w:firstLine="420"/>
+      </w:pPr>
+      <w:r>
+        <w:t xml:space="preserve">          name: web</w:t>
+      </w:r>
+    </w:p>
+    <w:p>
+      <w:pPr>
+        <w:ind w:firstLine="420"/>
+      </w:pPr>
+      <w:r>
+        <w:t xml:space="preserve">          protocol: TCP</w:t>
+      </w:r>
+    </w:p>
+    <w:p>
+      <w:pPr>
+        <w:ind w:firstLine="420"/>
+      </w:pPr>
+      <w:r>
+        <w:t xml:space="preserve">        resources:</w:t>
+      </w:r>
+    </w:p>
+    <w:p>
+      <w:pPr>
+        <w:ind w:firstLine="420"/>
+      </w:pPr>
+      <w:r>
         <w:lastRenderedPageBreak/>
-        <w:t xml:space="preserve">  selector:</w:t>
-      </w:r>
-    </w:p>
-    <w:p>
-      <w:pPr>
-        <w:ind w:firstLine="420"/>
-      </w:pPr>
-      <w:r>
-        <w:t xml:space="preserve">    matchLabels:</w:t>
-      </w:r>
-    </w:p>
-    <w:p>
-      <w:pPr>
-        <w:ind w:firstLine="420"/>
-      </w:pPr>
-      <w:r>
-        <w:t xml:space="preserve">      app: test-block-sts</w:t>
-      </w:r>
-    </w:p>
-    <w:p>
-      <w:pPr>
-        <w:ind w:firstLine="420"/>
-      </w:pPr>
-      <w:r>
-        <w:t xml:space="preserve">  serviceName: test-block-sts</w:t>
-      </w:r>
-    </w:p>
-    <w:p>
-      <w:pPr>
-        <w:ind w:firstLine="420"/>
-      </w:pPr>
-      <w:r>
-        <w:t xml:space="preserve">  template:</w:t>
-      </w:r>
-    </w:p>
-    <w:p>
-      <w:pPr>
-        <w:ind w:firstLine="420"/>
-      </w:pPr>
-      <w:r>
-        <w:t xml:space="preserve">    metadata:</w:t>
-      </w:r>
-    </w:p>
-    <w:p>
-      <w:pPr>
-        <w:ind w:firstLine="420"/>
-      </w:pPr>
-      <w:r>
+        <w:t xml:space="preserve">          limits:</w:t>
+      </w:r>
+    </w:p>
+    <w:p>
+      <w:pPr>
+        <w:ind w:firstLine="420"/>
+      </w:pPr>
+      <w:r>
+        <w:t xml:space="preserve">            cpu: 100m</w:t>
+      </w:r>
+    </w:p>
+    <w:p>
+      <w:pPr>
+        <w:ind w:firstLine="420"/>
+      </w:pPr>
+      <w:r>
+        <w:t xml:space="preserve">            memory: 100Mi</w:t>
+      </w:r>
+    </w:p>
+    <w:p>
+      <w:pPr>
+        <w:ind w:firstLine="420"/>
+      </w:pPr>
+      <w:r>
+        <w:t xml:space="preserve">          requests:</w:t>
+      </w:r>
+    </w:p>
+    <w:p>
+      <w:pPr>
+        <w:ind w:firstLine="420"/>
+      </w:pPr>
+      <w:r>
+        <w:t xml:space="preserve">            cpu: 10m</w:t>
+      </w:r>
+    </w:p>
+    <w:p>
+      <w:pPr>
+        <w:ind w:firstLine="420"/>
+      </w:pPr>
+      <w:r>
+        <w:t xml:space="preserve">            memory: 10Mi</w:t>
+      </w:r>
+    </w:p>
+    <w:p>
+      <w:pPr>
+        <w:ind w:firstLine="420"/>
+      </w:pPr>
+      <w:r>
+        <w:t xml:space="preserve">        securityContext:</w:t>
+      </w:r>
+    </w:p>
+    <w:p>
+      <w:pPr>
+        <w:ind w:firstLine="420"/>
+      </w:pPr>
+      <w:r>
+        <w:t xml:space="preserve">          privileged: false</w:t>
+      </w:r>
+    </w:p>
+    <w:p>
+      <w:pPr>
+        <w:ind w:firstLine="420"/>
+      </w:pPr>
+      <w:r>
+        <w:t xml:space="preserve">          runAsNonRoot: false</w:t>
+      </w:r>
+    </w:p>
+    <w:p>
+      <w:pPr>
+        <w:ind w:firstLine="420"/>
+      </w:pPr>
+      <w:r>
+        <w:t xml:space="preserve">        terminationMessagePath: /dev/termination-log</w:t>
+      </w:r>
+    </w:p>
+    <w:p>
+      <w:pPr>
+        <w:ind w:firstLine="420"/>
+      </w:pPr>
+      <w:r>
+        <w:t xml:space="preserve">        terminationMessagePolicy: File</w:t>
+      </w:r>
+    </w:p>
+    <w:p>
+      <w:pPr>
+        <w:ind w:firstLine="420"/>
+      </w:pPr>
+      <w:r>
+        <w:t xml:space="preserve">        volumeMounts:</w:t>
+      </w:r>
+    </w:p>
+    <w:p>
+      <w:pPr>
+        <w:ind w:firstLine="420"/>
+      </w:pPr>
+      <w:r>
+        <w:t xml:space="preserve">        - mountPath: /usr/share/zoneinfo/Asia/Shanghai</w:t>
+      </w:r>
+    </w:p>
+    <w:p>
+      <w:pPr>
+        <w:ind w:firstLine="420"/>
+      </w:pPr>
+      <w:r>
+        <w:t xml:space="preserve">          name: tz-config</w:t>
+      </w:r>
+    </w:p>
+    <w:p>
+      <w:pPr>
+        <w:ind w:firstLine="420"/>
+      </w:pPr>
+      <w:r>
+        <w:t xml:space="preserve">        - mountPath: /etc/localtime</w:t>
+      </w:r>
+    </w:p>
+    <w:p>
+      <w:pPr>
+        <w:ind w:firstLine="420"/>
+      </w:pPr>
+      <w:r>
+        <w:t xml:space="preserve">          name: tz-config</w:t>
+      </w:r>
+    </w:p>
+    <w:p>
+      <w:pPr>
+        <w:ind w:firstLine="420"/>
+      </w:pPr>
+      <w:r>
+        <w:t xml:space="preserve">        - mountPath: /etc/timezone</w:t>
+      </w:r>
+    </w:p>
+    <w:p>
+      <w:pPr>
+        <w:ind w:firstLine="420"/>
+      </w:pPr>
+      <w:r>
+        <w:t xml:space="preserve">          name: timezone</w:t>
+      </w:r>
+    </w:p>
+    <w:p>
+      <w:pPr>
+        <w:ind w:firstLine="420"/>
+      </w:pPr>
+      <w:r>
+        <w:t xml:space="preserve">        - mountPath: /mnt</w:t>
+      </w:r>
+    </w:p>
+    <w:p>
+      <w:pPr>
+        <w:ind w:firstLine="420"/>
+      </w:pPr>
+      <w:r>
+        <w:t xml:space="preserve">          name: test-block</w:t>
+      </w:r>
+    </w:p>
+    <w:p>
+      <w:pPr>
+        <w:ind w:firstLine="420"/>
+      </w:pPr>
+      <w:r>
+        <w:t xml:space="preserve">      dnsPolicy: ClusterFirst</w:t>
+      </w:r>
+    </w:p>
+    <w:p>
+      <w:pPr>
+        <w:ind w:firstLine="420"/>
+      </w:pPr>
+      <w:r>
+        <w:t xml:space="preserve">      restartPolicy: Always</w:t>
+      </w:r>
+    </w:p>
+    <w:p>
+      <w:pPr>
+        <w:ind w:firstLine="420"/>
+      </w:pPr>
+      <w:r>
+        <w:t xml:space="preserve">      schedulerName: default-scheduler</w:t>
+      </w:r>
+    </w:p>
+    <w:p>
+      <w:pPr>
+        <w:ind w:firstLine="420"/>
+      </w:pPr>
+      <w:r>
+        <w:t xml:space="preserve">      securityContext: {}</w:t>
+      </w:r>
+    </w:p>
+    <w:p>
+      <w:pPr>
+        <w:ind w:firstLine="420"/>
+      </w:pPr>
+      <w:r>
+        <w:t xml:space="preserve">      terminationGracePeriodSeconds: 30</w:t>
+      </w:r>
+    </w:p>
+    <w:p>
+      <w:pPr>
+        <w:ind w:firstLine="420"/>
+      </w:pPr>
+      <w:r>
+        <w:t xml:space="preserve">      volumes:</w:t>
+      </w:r>
+    </w:p>
+    <w:p>
+      <w:pPr>
+        <w:ind w:firstLine="420"/>
+      </w:pPr>
+      <w:r>
+        <w:t xml:space="preserve">      - hostPath:</w:t>
+      </w:r>
+    </w:p>
+    <w:p>
+      <w:pPr>
+        <w:ind w:firstLine="420"/>
+      </w:pPr>
+      <w:r>
+        <w:t xml:space="preserve">          path: /usr/share/zoneinfo/Asia/Shanghai</w:t>
+      </w:r>
+    </w:p>
+    <w:p>
+      <w:pPr>
+        <w:ind w:firstLine="420"/>
+      </w:pPr>
+      <w:r>
+        <w:t xml:space="preserve">          type: ""</w:t>
+      </w:r>
+    </w:p>
+    <w:p>
+      <w:pPr>
+        <w:ind w:firstLine="420"/>
+      </w:pPr>
+      <w:r>
+        <w:t xml:space="preserve">        name: tz-config</w:t>
+      </w:r>
+    </w:p>
+    <w:p>
+      <w:pPr>
+        <w:ind w:firstLine="420"/>
+      </w:pPr>
+      <w:r>
+        <w:t xml:space="preserve">      - hostPath:</w:t>
+      </w:r>
+    </w:p>
+    <w:p>
+      <w:pPr>
+        <w:ind w:firstLine="420"/>
+      </w:pPr>
+      <w:r>
+        <w:t xml:space="preserve">          path: /etc/timezone</w:t>
+      </w:r>
+    </w:p>
+    <w:p>
+      <w:pPr>
+        <w:ind w:firstLine="420"/>
+      </w:pPr>
+      <w:r>
+        <w:t xml:space="preserve">          type: ""</w:t>
+      </w:r>
+    </w:p>
+    <w:p>
+      <w:pPr>
+        <w:ind w:firstLine="420"/>
+      </w:pPr>
+      <w:r>
+        <w:t xml:space="preserve">        name: timezone</w:t>
+      </w:r>
+    </w:p>
+    <w:p>
+      <w:pPr>
+        <w:ind w:firstLine="420"/>
+      </w:pPr>
+      <w:r>
+        <w:t xml:space="preserve">  updateStrategy:</w:t>
+      </w:r>
+    </w:p>
+    <w:p>
+      <w:pPr>
+        <w:ind w:firstLine="420"/>
+      </w:pPr>
+      <w:r>
+        <w:t xml:space="preserve">    rollingUpdate:</w:t>
+      </w:r>
+    </w:p>
+    <w:p>
+      <w:pPr>
+        <w:ind w:firstLine="420"/>
+      </w:pPr>
+      <w:r>
+        <w:t xml:space="preserve">      partition: 0</w:t>
+      </w:r>
+    </w:p>
+    <w:p>
+      <w:pPr>
+        <w:ind w:firstLine="420"/>
+      </w:pPr>
+      <w:r>
+        <w:t xml:space="preserve">    type: RollingUpdate</w:t>
+      </w:r>
+    </w:p>
+    <w:p>
+      <w:pPr>
+        <w:ind w:firstLine="420"/>
+        <w:rPr>
+          <w:color w:val="FF0000"/>
+        </w:rPr>
+      </w:pPr>
+      <w:r>
+        <w:rPr>
+          <w:color w:val="FF0000"/>
+        </w:rPr>
+        <w:t xml:space="preserve">  volumeClaimTemplates:</w:t>
+      </w:r>
+    </w:p>
+    <w:p>
+      <w:pPr>
+        <w:ind w:firstLine="420"/>
+        <w:rPr>
+          <w:color w:val="FF0000"/>
+        </w:rPr>
+      </w:pPr>
+      <w:r>
+        <w:rPr>
+          <w:color w:val="FF0000"/>
+        </w:rPr>
+        <w:t xml:space="preserve">  - metadata:</w:t>
+      </w:r>
+    </w:p>
+    <w:p>
+      <w:pPr>
+        <w:ind w:firstLine="420"/>
+        <w:rPr>
+          <w:color w:val="FF0000"/>
+        </w:rPr>
+      </w:pPr>
+      <w:r>
+        <w:rPr>
+          <w:color w:val="FF0000"/>
+        </w:rPr>
         <w:t xml:space="preserve">      creationTimestamp: null</w:t>
       </w:r>
     </w:p>
     <w:p>
       <w:pPr>
         <w:ind w:firstLine="420"/>
-      </w:pPr>
-      <w:r>
-        <w:t xml:space="preserve">      labels:</w:t>
-      </w:r>
-    </w:p>
-    <w:p>
-      <w:pPr>
-        <w:ind w:firstLine="420"/>
-      </w:pPr>
-      <w:r>
-        <w:t xml:space="preserve">        app: test-block-sts</w:t>
-      </w:r>
-    </w:p>
-    <w:p>
-      <w:pPr>
-        <w:ind w:firstLine="420"/>
-      </w:pPr>
-      <w:r>
+        <w:rPr>
+          <w:color w:val="FF0000"/>
+        </w:rPr>
+      </w:pPr>
+      <w:r>
+        <w:rPr>
+          <w:color w:val="FF0000"/>
+        </w:rPr>
+        <w:t xml:space="preserve">      name: test-block</w:t>
+      </w:r>
+    </w:p>
+    <w:p>
+      <w:pPr>
+        <w:ind w:firstLine="420"/>
+        <w:rPr>
+          <w:color w:val="FF0000"/>
+        </w:rPr>
+      </w:pPr>
+      <w:r>
+        <w:rPr>
+          <w:color w:val="FF0000"/>
+        </w:rPr>
         <w:t xml:space="preserve">    spec:</w:t>
       </w:r>
     </w:p>
     <w:p>
       <w:pPr>
         <w:ind w:firstLine="420"/>
-      </w:pPr>
-      <w:r>
-        <w:t xml:space="preserve">      containers:</w:t>
-      </w:r>
-    </w:p>
-    <w:p>
-      <w:pPr>
-        <w:ind w:firstLine="420"/>
-      </w:pPr>
-      <w:r>
-        <w:t xml:space="preserve">      - command:</w:t>
-      </w:r>
-    </w:p>
-    <w:p>
-      <w:pPr>
-        <w:ind w:firstLine="420"/>
-      </w:pPr>
-      <w:r>
-        <w:t xml:space="preserve">        - sh</w:t>
-      </w:r>
-    </w:p>
-    <w:p>
-      <w:pPr>
-        <w:ind w:firstLine="420"/>
-      </w:pPr>
-      <w:r>
-        <w:t xml:space="preserve">        - -c</w:t>
-      </w:r>
-    </w:p>
-    <w:p>
-      <w:pPr>
-        <w:ind w:firstLine="420"/>
-      </w:pPr>
-      <w:r>
-        <w:t xml:space="preserve">        - sleep 3600000</w:t>
-      </w:r>
-    </w:p>
-    <w:p>
-      <w:pPr>
-        <w:ind w:firstLine="420"/>
-      </w:pPr>
-      <w:r>
-        <w:t xml:space="preserve">        env:</w:t>
-      </w:r>
-    </w:p>
-    <w:p>
-      <w:pPr>
-        <w:ind w:firstLine="420"/>
-      </w:pPr>
-      <w:r>
-        <w:t xml:space="preserve">        - name: TZ</w:t>
-      </w:r>
-    </w:p>
-    <w:p>
-      <w:pPr>
-        <w:ind w:firstLine="420"/>
-      </w:pPr>
-      <w:r>
-        <w:t xml:space="preserve">          value: Asia/Shanghai</w:t>
-      </w:r>
-    </w:p>
-    <w:p>
-      <w:pPr>
-        <w:ind w:firstLine="420"/>
-      </w:pPr>
-      <w:r>
-        <w:t xml:space="preserve">        - name: LANG</w:t>
-      </w:r>
-    </w:p>
-    <w:p>
-      <w:pPr>
-        <w:ind w:firstLine="420"/>
-      </w:pPr>
-      <w:r>
-        <w:t xml:space="preserve">          value: C.UTF-8</w:t>
-      </w:r>
-    </w:p>
-    <w:p>
-      <w:pPr>
-        <w:ind w:firstLine="420"/>
-      </w:pPr>
-      <w:r>
-        <w:t xml:space="preserve">        image: nginx</w:t>
-      </w:r>
-    </w:p>
-    <w:p>
-      <w:pPr>
-        <w:ind w:firstLine="420"/>
-      </w:pPr>
-      <w:r>
-        <w:t xml:space="preserve">        imagePullPolicy: Always</w:t>
-      </w:r>
-    </w:p>
-    <w:p>
-      <w:pPr>
-        <w:ind w:firstLine="420"/>
-      </w:pPr>
-      <w:r>
-        <w:t xml:space="preserve">        lifecycle: {}</w:t>
-      </w:r>
-    </w:p>
-    <w:p>
-      <w:pPr>
-        <w:ind w:firstLine="420"/>
-      </w:pPr>
-      <w:r>
-        <w:t xml:space="preserve">        name: test-block-sts</w:t>
-      </w:r>
-    </w:p>
-    <w:p>
-      <w:pPr>
-        <w:ind w:firstLine="420"/>
-      </w:pPr>
-      <w:r>
-        <w:t xml:space="preserve">        ports:</w:t>
-      </w:r>
-    </w:p>
-    <w:p>
-      <w:pPr>
-        <w:ind w:firstLine="420"/>
-      </w:pPr>
-      <w:r>
-        <w:t xml:space="preserve">        - containerPort: 8080</w:t>
-      </w:r>
-    </w:p>
-    <w:p>
-      <w:pPr>
-        <w:ind w:firstLine="420"/>
-      </w:pPr>
-      <w:r>
-        <w:t xml:space="preserve">          name: web</w:t>
-      </w:r>
-    </w:p>
-    <w:p>
-      <w:pPr>
-        <w:ind w:firstLine="420"/>
-      </w:pPr>
-      <w:r>
-        <w:t xml:space="preserve">          protocol: TCP</w:t>
-      </w:r>
-    </w:p>
-    <w:p>
-      <w:pPr>
-        <w:ind w:firstLine="420"/>
-      </w:pPr>
-      <w:r>
-        <w:t xml:space="preserve">        resources:</w:t>
-      </w:r>
-    </w:p>
-    <w:p>
-      <w:pPr>
-        <w:ind w:firstLine="420"/>
-      </w:pPr>
-      <w:r>
-        <w:t xml:space="preserve">          limits:</w:t>
-      </w:r>
-    </w:p>
-    <w:p>
-      <w:pPr>
-        <w:ind w:firstLine="420"/>
-      </w:pPr>
-      <w:r>
-        <w:t xml:space="preserve">            cpu: 100m</w:t>
-      </w:r>
-    </w:p>
-    <w:p>
-      <w:pPr>
-        <w:ind w:firstLine="420"/>
-      </w:pPr>
-      <w:r>
-        <w:t xml:space="preserve">            memory: 100Mi</w:t>
-      </w:r>
-    </w:p>
-    <w:p>
-      <w:pPr>
-        <w:ind w:firstLine="420"/>
-      </w:pPr>
-      <w:r>
-        <w:t xml:space="preserve">          requests:</w:t>
-      </w:r>
-    </w:p>
-    <w:p>
-      <w:pPr>
-        <w:ind w:firstLine="420"/>
-      </w:pPr>
-      <w:r>
-        <w:t xml:space="preserve">            cpu: 10m</w:t>
-      </w:r>
-    </w:p>
-    <w:p>
-      <w:pPr>
-        <w:ind w:firstLine="420"/>
-      </w:pPr>
-      <w:r>
-        <w:t xml:space="preserve">            memory: 10Mi</w:t>
-      </w:r>
-    </w:p>
-    <w:p>
-      <w:pPr>
-        <w:ind w:firstLine="420"/>
-      </w:pPr>
-      <w:r>
-        <w:t xml:space="preserve">        securityContext:</w:t>
-      </w:r>
-    </w:p>
-    <w:p>
-      <w:pPr>
-        <w:ind w:firstLine="420"/>
-      </w:pPr>
-      <w:r>
-        <w:t xml:space="preserve">          privileged: false</w:t>
-      </w:r>
-    </w:p>
-    <w:p>
-      <w:pPr>
-        <w:ind w:firstLine="420"/>
-      </w:pPr>
-      <w:r>
-        <w:t xml:space="preserve">          runAsNonRoot: false</w:t>
-      </w:r>
-    </w:p>
-    <w:p>
-      <w:pPr>
-        <w:ind w:firstLine="420"/>
-      </w:pPr>
-      <w:r>
-        <w:t xml:space="preserve">        terminationMessagePath: /dev/termination-log</w:t>
-      </w:r>
-    </w:p>
-    <w:p>
-      <w:pPr>
-        <w:ind w:firstLine="420"/>
-      </w:pPr>
-      <w:r>
-        <w:t xml:space="preserve">        terminationMessagePolicy: File</w:t>
-      </w:r>
-    </w:p>
-    <w:p>
-      <w:pPr>
-        <w:ind w:firstLine="420"/>
-      </w:pPr>
-      <w:r>
-        <w:t xml:space="preserve">        volumeMounts:</w:t>
-      </w:r>
-    </w:p>
-    <w:p>
-      <w:pPr>
-        <w:ind w:firstLine="420"/>
-      </w:pPr>
-      <w:r>
-        <w:t xml:space="preserve">        - mountPath: /usr/share/zoneinfo/Asia/Shanghai</w:t>
-      </w:r>
-    </w:p>
-    <w:p>
-      <w:pPr>
-        <w:ind w:firstLine="420"/>
-      </w:pPr>
-      <w:r>
-        <w:t xml:space="preserve">          name: tz-config</w:t>
-      </w:r>
-    </w:p>
-    <w:p>
-      <w:pPr>
-        <w:ind w:firstLine="420"/>
-      </w:pPr>
-      <w:r>
-        <w:t xml:space="preserve">        - mountPath: /etc/localtime</w:t>
-      </w:r>
-    </w:p>
-    <w:p>
-      <w:pPr>
-        <w:ind w:firstLine="420"/>
-      </w:pPr>
-      <w:r>
+        <w:rPr>
+          <w:color w:val="FF0000"/>
+        </w:rPr>
+      </w:pPr>
+      <w:r>
+        <w:rPr>
+          <w:color w:val="FF0000"/>
+        </w:rPr>
+        <w:t xml:space="preserve">      accessModes:</w:t>
+      </w:r>
+    </w:p>
+    <w:p>
+      <w:pPr>
+        <w:ind w:firstLine="420"/>
+        <w:rPr>
+          <w:color w:val="FF0000"/>
+        </w:rPr>
+      </w:pPr>
+      <w:r>
+        <w:rPr>
+          <w:color w:val="FF0000"/>
+        </w:rPr>
         <w:lastRenderedPageBreak/>
-        <w:t xml:space="preserve">          name: tz-config</w:t>
-      </w:r>
-    </w:p>
-    <w:p>
-      <w:pPr>
-        <w:ind w:firstLine="420"/>
-      </w:pPr>
-      <w:r>
-        <w:t xml:space="preserve">        - mountPath: /etc/timezone</w:t>
-      </w:r>
-    </w:p>
-    <w:p>
-      <w:pPr>
-        <w:ind w:firstLine="420"/>
-      </w:pPr>
-      <w:r>
-        <w:t xml:space="preserve">          name: timezone</w:t>
-      </w:r>
-    </w:p>
-    <w:p>
-      <w:pPr>
-        <w:ind w:firstLine="420"/>
-      </w:pPr>
-      <w:r>
-        <w:t xml:space="preserve">        - mountPath: /mnt</w:t>
-      </w:r>
-    </w:p>
-    <w:p>
-      <w:pPr>
-        <w:ind w:firstLine="420"/>
-      </w:pPr>
-      <w:r>
-        <w:t xml:space="preserve">          name: test-block</w:t>
-      </w:r>
-    </w:p>
-    <w:p>
-      <w:pPr>
-        <w:ind w:firstLine="420"/>
-      </w:pPr>
-      <w:r>
-        <w:t xml:space="preserve">      dnsPolicy: ClusterFirst</w:t>
-      </w:r>
-    </w:p>
-    <w:p>
-      <w:pPr>
-        <w:ind w:firstLine="420"/>
-      </w:pPr>
-      <w:r>
-        <w:t xml:space="preserve">      restartPolicy: Always</w:t>
-      </w:r>
-    </w:p>
-    <w:p>
-      <w:pPr>
-        <w:ind w:firstLine="420"/>
-      </w:pPr>
-      <w:r>
-        <w:t xml:space="preserve">      schedulerName: default-scheduler</w:t>
-      </w:r>
-    </w:p>
-    <w:p>
-      <w:pPr>
-        <w:ind w:firstLine="420"/>
-      </w:pPr>
-      <w:r>
-        <w:t xml:space="preserve">      securityContext: {}</w:t>
-      </w:r>
-    </w:p>
-    <w:p>
-      <w:pPr>
-        <w:ind w:firstLine="420"/>
-      </w:pPr>
-      <w:r>
-        <w:t xml:space="preserve">      terminationGracePeriodSeconds: 30</w:t>
-      </w:r>
-    </w:p>
-    <w:p>
-      <w:pPr>
-        <w:ind w:firstLine="420"/>
-      </w:pPr>
-      <w:r>
-        <w:t xml:space="preserve">      volumes:</w:t>
-      </w:r>
-    </w:p>
-    <w:p>
-      <w:pPr>
-        <w:ind w:firstLine="420"/>
-      </w:pPr>
-      <w:r>
-        <w:t xml:space="preserve">      - hostPath:</w:t>
-      </w:r>
-    </w:p>
-    <w:p>
-      <w:pPr>
-        <w:ind w:firstLine="420"/>
-      </w:pPr>
-      <w:r>
-        <w:t xml:space="preserve">          path: /usr/share/zoneinfo/Asia/Shanghai</w:t>
-      </w:r>
-    </w:p>
-    <w:p>
-      <w:pPr>
-        <w:ind w:firstLine="420"/>
-      </w:pPr>
-      <w:r>
-        <w:t xml:space="preserve">          type: ""</w:t>
-      </w:r>
-    </w:p>
-    <w:p>
-      <w:pPr>
-        <w:ind w:firstLine="420"/>
-      </w:pPr>
-      <w:r>
-        <w:t xml:space="preserve">        name: tz-config</w:t>
-      </w:r>
-    </w:p>
-    <w:p>
-      <w:pPr>
-        <w:ind w:firstLine="420"/>
-      </w:pPr>
-      <w:r>
-        <w:t xml:space="preserve">      - hostPath:</w:t>
-      </w:r>
-    </w:p>
-    <w:p>
-      <w:pPr>
-        <w:ind w:firstLine="420"/>
-      </w:pPr>
-      <w:r>
-        <w:t xml:space="preserve">          path: /etc/timezone</w:t>
-      </w:r>
-    </w:p>
-    <w:p>
-      <w:pPr>
-        <w:ind w:firstLine="420"/>
-      </w:pPr>
-      <w:r>
-        <w:t xml:space="preserve">          type: ""</w:t>
-      </w:r>
-    </w:p>
-    <w:p>
-      <w:pPr>
-        <w:ind w:firstLine="420"/>
-      </w:pPr>
-      <w:r>
-        <w:t xml:space="preserve">        name: timezone</w:t>
-      </w:r>
-    </w:p>
-    <w:p>
-      <w:pPr>
-        <w:ind w:firstLine="420"/>
-      </w:pPr>
-      <w:r>
-        <w:t xml:space="preserve">  updateStrategy:</w:t>
-      </w:r>
-    </w:p>
-    <w:p>
-      <w:pPr>
-        <w:ind w:firstLine="420"/>
-      </w:pPr>
-      <w:r>
-        <w:t xml:space="preserve">    rollingUpdate:</w:t>
-      </w:r>
-    </w:p>
-    <w:p>
-      <w:pPr>
-        <w:ind w:firstLine="420"/>
-      </w:pPr>
-      <w:r>
-        <w:t xml:space="preserve">      partition: 0</w:t>
-      </w:r>
-    </w:p>
-    <w:p>
-      <w:pPr>
-        <w:ind w:firstLine="420"/>
-      </w:pPr>
-      <w:r>
-        <w:t xml:space="preserve">    type: RollingUpdate</w:t>
-      </w:r>
-    </w:p>
-    <w:p>
-      <w:pPr>
-        <w:ind w:firstLine="420"/>
-        <w:rPr>
-          <w:color w:val="FF0000"/>
-        </w:rPr>
-      </w:pPr>
-      <w:r>
-        <w:rPr>
-          <w:color w:val="FF0000"/>
-        </w:rPr>
-        <w:t xml:space="preserve">  volumeClaimTemplates:</w:t>
-      </w:r>
-    </w:p>
-    <w:p>
-      <w:pPr>
-        <w:ind w:firstLine="420"/>
-        <w:rPr>
-          <w:color w:val="FF0000"/>
-        </w:rPr>
-      </w:pPr>
-      <w:r>
-        <w:rPr>
-          <w:color w:val="FF0000"/>
-        </w:rPr>
-        <w:t xml:space="preserve">  - metadata:</w:t>
-      </w:r>
-    </w:p>
-    <w:p>
-      <w:pPr>
-        <w:ind w:firstLine="420"/>
-        <w:rPr>
-          <w:color w:val="FF0000"/>
-        </w:rPr>
-      </w:pPr>
-      <w:r>
-        <w:rPr>
-          <w:color w:val="FF0000"/>
-        </w:rPr>
-        <w:t xml:space="preserve">      creationTimestamp: null</w:t>
-      </w:r>
-    </w:p>
-    <w:p>
-      <w:pPr>
-        <w:ind w:firstLine="420"/>
-        <w:rPr>
-          <w:color w:val="FF0000"/>
-        </w:rPr>
-      </w:pPr>
-      <w:r>
-        <w:rPr>
-          <w:color w:val="FF0000"/>
-        </w:rPr>
-        <w:t xml:space="preserve">      name: test-block</w:t>
-      </w:r>
-    </w:p>
-    <w:p>
-      <w:pPr>
-        <w:ind w:firstLine="420"/>
-        <w:rPr>
-          <w:color w:val="FF0000"/>
-        </w:rPr>
-      </w:pPr>
-      <w:r>
-        <w:rPr>
-          <w:color w:val="FF0000"/>
-        </w:rPr>
-        <w:t xml:space="preserve">    spec:</w:t>
-      </w:r>
-    </w:p>
-    <w:p>
-      <w:pPr>
-        <w:ind w:firstLine="420"/>
-        <w:rPr>
-          <w:color w:val="FF0000"/>
-        </w:rPr>
-      </w:pPr>
-      <w:r>
-        <w:rPr>
-          <w:color w:val="FF0000"/>
-        </w:rPr>
-        <w:t xml:space="preserve">      accessModes:</w:t>
-      </w:r>
-    </w:p>
-    <w:p>
-      <w:pPr>
-        <w:ind w:firstLine="420"/>
-        <w:rPr>
-          <w:color w:val="FF0000"/>
-        </w:rPr>
-      </w:pPr>
-      <w:r>
-        <w:rPr>
-          <w:color w:val="FF0000"/>
-        </w:rPr>
         <w:t xml:space="preserve">      - ReadWriteOnce</w:t>
       </w:r>
     </w:p>
@@ -1626,7 +1694,6 @@
         <w:rPr>
           <w:color w:val="FF0000"/>
         </w:rPr>
-        <w:lastRenderedPageBreak/>
         <w:t xml:space="preserve">  name: rook-ceph-test-pvc</w:t>
       </w:r>
     </w:p>
@@ -1770,7 +1837,7 @@
       <w:pPr>
         <w:ind w:firstLine="420"/>
       </w:pPr>
-      <w:hyperlink r:id="rId9" w:history="1">
+      <w:hyperlink r:id="rId10" w:history="1">
         <w:r>
           <w:rPr>
             <w:rStyle w:val="a7"/>
@@ -1786,7 +1853,7 @@
           <w:rStyle w:val="a7"/>
         </w:rPr>
       </w:pPr>
-      <w:hyperlink r:id="rId10" w:history="1">
+      <w:hyperlink r:id="rId11" w:history="1">
         <w:r>
           <w:rPr>
             <w:rStyle w:val="a7"/>
@@ -1838,7 +1905,7 @@
       </w:r>
     </w:p>
     <w:p>
-      <w:hyperlink r:id="rId11" w:history="1">
+      <w:hyperlink r:id="rId12" w:history="1">
         <w:r>
           <w:rPr>
             <w:rStyle w:val="a7"/>
@@ -1908,6 +1975,7 @@
     </w:p>
     <w:p>
       <w:r>
+        <w:lastRenderedPageBreak/>
         <w:t>Documentation=https://github.com/kubernetes/kubernetes</w:t>
       </w:r>
     </w:p>
@@ -1959,7 +2027,6 @@
     </w:p>
     <w:p>
       <w:r>
-        <w:lastRenderedPageBreak/>
         <w:t>Environment="KUBELET_SYSTEM_ARGS=--network-plugin=cni --cni-conf-dir=/etc/cni/net.d --cni-bin-dir=/opt/cni/bin"</w:t>
       </w:r>
     </w:p>
@@ -1995,7 +2062,7 @@
         </w:rPr>
         <w:t>删除集群的文档：</w:t>
       </w:r>
-      <w:hyperlink r:id="rId12" w:history="1">
+      <w:hyperlink r:id="rId13" w:history="1">
         <w:r>
           <w:rPr>
             <w:rStyle w:val="a7"/>
@@ -2477,7 +2544,7 @@
       </w:r>
     </w:p>
     <w:p>
-      <w:hyperlink r:id="rId13" w:history="1">
+      <w:hyperlink r:id="rId14" w:history="1">
         <w:r>
           <w:rPr>
             <w:rStyle w:val="a7"/>
@@ -2515,7 +2582,7 @@
         </w:rPr>
         <w:t>Dashboard文档：</w:t>
       </w:r>
-      <w:hyperlink r:id="rId14" w:history="1">
+      <w:hyperlink r:id="rId15" w:history="1">
         <w:r>
           <w:rPr>
             <w:rStyle w:val="a7"/>

</xml_diff>